<commit_message>
test storage framework, choose reids om+json instead of purse
</commit_message>
<xml_diff>
--- a/docs/docx/chatbone.docx
+++ b/docs/docx/chatbone.docx
@@ -7,10 +7,16 @@
         <w:pStyle w:val="Normal"/>
         <w:bidi w:val="0"/>
         <w:jc w:val="start"/>
-        <w:rPr/>
-      </w:pPr>
-      <w:r>
-        <w:rPr/>
+        <w:rPr>
+          <w:sz w:val="26"/>
+          <w:szCs w:val="26"/>
+        </w:rPr>
+      </w:pPr>
+      <w:r>
+        <w:rPr>
+          <w:sz w:val="26"/>
+          <w:szCs w:val="26"/>
+        </w:rPr>
         <w:t xml:space="preserve">How chat know tasks are supported and how to compose task archoding to </w:t>
       </w:r>
     </w:p>
@@ -19,10 +25,16 @@
         <w:pStyle w:val="Normal"/>
         <w:bidi w:val="0"/>
         <w:jc w:val="start"/>
-        <w:rPr/>
-      </w:pPr>
-      <w:r>
-        <w:rPr/>
+        <w:rPr>
+          <w:sz w:val="26"/>
+          <w:szCs w:val="26"/>
+        </w:rPr>
+      </w:pPr>
+      <w:r>
+        <w:rPr>
+          <w:sz w:val="26"/>
+          <w:szCs w:val="26"/>
+        </w:rPr>
       </w:r>
     </w:p>
     <w:p>
@@ -30,10 +42,16 @@
         <w:pStyle w:val="Normal"/>
         <w:bidi w:val="0"/>
         <w:jc w:val="start"/>
-        <w:rPr/>
-      </w:pPr>
-      <w:r>
-        <w:rPr/>
+        <w:rPr>
+          <w:sz w:val="26"/>
+          <w:szCs w:val="26"/>
+        </w:rPr>
+      </w:pPr>
+      <w:r>
+        <w:rPr>
+          <w:sz w:val="26"/>
+          <w:szCs w:val="26"/>
+        </w:rPr>
         <w:t>Should chat know about tasks ?</w:t>
       </w:r>
     </w:p>
@@ -42,10 +60,16 @@
         <w:pStyle w:val="Normal"/>
         <w:bidi w:val="0"/>
         <w:jc w:val="start"/>
-        <w:rPr/>
-      </w:pPr>
-      <w:r>
-        <w:rPr/>
+        <w:rPr>
+          <w:sz w:val="26"/>
+          <w:szCs w:val="26"/>
+        </w:rPr>
+      </w:pPr>
+      <w:r>
+        <w:rPr>
+          <w:sz w:val="26"/>
+          <w:szCs w:val="26"/>
+        </w:rPr>
         <w:t>Chat know tasks throug task pool and receive a schemas input of that tasks, give it to user.</w:t>
       </w:r>
     </w:p>
@@ -54,10 +78,16 @@
         <w:pStyle w:val="Normal"/>
         <w:bidi w:val="0"/>
         <w:jc w:val="start"/>
-        <w:rPr/>
-      </w:pPr>
-      <w:r>
-        <w:rPr/>
+        <w:rPr>
+          <w:sz w:val="26"/>
+          <w:szCs w:val="26"/>
+        </w:rPr>
+      </w:pPr>
+      <w:r>
+        <w:rPr>
+          <w:sz w:val="26"/>
+          <w:szCs w:val="26"/>
+        </w:rPr>
         <w:t>So that Chat is not change after tasks is delete or added.</w:t>
       </w:r>
     </w:p>
@@ -66,10 +96,16 @@
         <w:pStyle w:val="Normal"/>
         <w:bidi w:val="0"/>
         <w:jc w:val="start"/>
-        <w:rPr/>
-      </w:pPr>
-      <w:r>
-        <w:rPr/>
+        <w:rPr>
+          <w:sz w:val="26"/>
+          <w:szCs w:val="26"/>
+        </w:rPr>
+      </w:pPr>
+      <w:r>
+        <w:rPr>
+          <w:sz w:val="26"/>
+          <w:szCs w:val="26"/>
+        </w:rPr>
         <w:t>User have to fill the body.</w:t>
       </w:r>
     </w:p>
@@ -78,10 +114,16 @@
         <w:pStyle w:val="Normal"/>
         <w:bidi w:val="0"/>
         <w:jc w:val="start"/>
-        <w:rPr/>
-      </w:pPr>
-      <w:r>
-        <w:rPr/>
+        <w:rPr>
+          <w:sz w:val="26"/>
+          <w:szCs w:val="26"/>
+        </w:rPr>
+      </w:pPr>
+      <w:r>
+        <w:rPr>
+          <w:sz w:val="26"/>
+          <w:szCs w:val="26"/>
+        </w:rPr>
       </w:r>
     </w:p>
     <w:p>
@@ -89,10 +131,16 @@
         <w:pStyle w:val="Normal"/>
         <w:bidi w:val="0"/>
         <w:jc w:val="start"/>
-        <w:rPr/>
-      </w:pPr>
-      <w:r>
-        <w:rPr/>
+        <w:rPr>
+          <w:sz w:val="26"/>
+          <w:szCs w:val="26"/>
+        </w:rPr>
+      </w:pPr>
+      <w:r>
+        <w:rPr>
+          <w:sz w:val="26"/>
+          <w:szCs w:val="26"/>
+        </w:rPr>
         <w:t>collect task:</w:t>
       </w:r>
     </w:p>
@@ -101,10 +149,16 @@
         <w:pStyle w:val="Normal"/>
         <w:bidi w:val="0"/>
         <w:jc w:val="start"/>
-        <w:rPr/>
-      </w:pPr>
-      <w:r>
-        <w:rPr/>
+        <w:rPr>
+          <w:sz w:val="26"/>
+          <w:szCs w:val="26"/>
+        </w:rPr>
+      </w:pPr>
+      <w:r>
+        <w:rPr>
+          <w:sz w:val="26"/>
+          <w:szCs w:val="26"/>
+        </w:rPr>
         <w:t>User access task api (path param)</w:t>
       </w:r>
     </w:p>
@@ -113,10 +167,16 @@
         <w:pStyle w:val="Normal"/>
         <w:bidi w:val="0"/>
         <w:jc w:val="start"/>
-        <w:rPr/>
-      </w:pPr>
-      <w:r>
-        <w:rPr/>
+        <w:rPr>
+          <w:sz w:val="26"/>
+          <w:szCs w:val="26"/>
+        </w:rPr>
+      </w:pPr>
+      <w:r>
+        <w:rPr>
+          <w:sz w:val="26"/>
+          <w:szCs w:val="26"/>
+        </w:rPr>
         <w:t>Chat query task pool pool for schemas of tasks.</w:t>
       </w:r>
     </w:p>
@@ -125,10 +185,16 @@
         <w:pStyle w:val="Normal"/>
         <w:bidi w:val="0"/>
         <w:jc w:val="start"/>
-        <w:rPr/>
-      </w:pPr>
-      <w:r>
-        <w:rPr/>
+        <w:rPr>
+          <w:sz w:val="26"/>
+          <w:szCs w:val="26"/>
+        </w:rPr>
+      </w:pPr>
+      <w:r>
+        <w:rPr>
+          <w:sz w:val="26"/>
+          <w:szCs w:val="26"/>
+        </w:rPr>
       </w:r>
     </w:p>
     <w:p>
@@ -136,10 +202,16 @@
         <w:pStyle w:val="Normal"/>
         <w:bidi w:val="0"/>
         <w:jc w:val="start"/>
-        <w:rPr/>
-      </w:pPr>
-      <w:r>
-        <w:rPr/>
+        <w:rPr>
+          <w:sz w:val="26"/>
+          <w:szCs w:val="26"/>
+        </w:rPr>
+      </w:pPr>
+      <w:r>
+        <w:rPr>
+          <w:sz w:val="26"/>
+          <w:szCs w:val="26"/>
+        </w:rPr>
       </w:r>
     </w:p>
     <w:p>
@@ -147,10 +219,16 @@
         <w:pStyle w:val="Normal"/>
         <w:bidi w:val="0"/>
         <w:jc w:val="start"/>
-        <w:rPr/>
-      </w:pPr>
-      <w:r>
-        <w:rPr/>
+        <w:rPr>
+          <w:sz w:val="26"/>
+          <w:szCs w:val="26"/>
+        </w:rPr>
+      </w:pPr>
+      <w:r>
+        <w:rPr>
+          <w:sz w:val="26"/>
+          <w:szCs w:val="26"/>
+        </w:rPr>
         <w:t>Who store result ID? Executor or workflow</w:t>
       </w:r>
     </w:p>
@@ -159,10 +237,16 @@
         <w:pStyle w:val="Normal"/>
         <w:bidi w:val="0"/>
         <w:jc w:val="start"/>
-        <w:rPr/>
-      </w:pPr>
-      <w:r>
-        <w:rPr/>
+        <w:rPr>
+          <w:sz w:val="26"/>
+          <w:szCs w:val="26"/>
+        </w:rPr>
+      </w:pPr>
+      <w:r>
+        <w:rPr>
+          <w:sz w:val="26"/>
+          <w:szCs w:val="26"/>
+        </w:rPr>
         <w:t>who is know user db? Executor, and trim history, …  SO that executor will save</w:t>
       </w:r>
     </w:p>
@@ -171,10 +255,16 @@
         <w:pStyle w:val="Normal"/>
         <w:bidi w:val="0"/>
         <w:jc w:val="start"/>
-        <w:rPr/>
-      </w:pPr>
-      <w:r>
-        <w:rPr/>
+        <w:rPr>
+          <w:sz w:val="26"/>
+          <w:szCs w:val="26"/>
+        </w:rPr>
+      </w:pPr>
+      <w:r>
+        <w:rPr>
+          <w:sz w:val="26"/>
+          <w:szCs w:val="26"/>
+        </w:rPr>
       </w:r>
     </w:p>
     <w:p>
@@ -182,10 +272,16 @@
         <w:pStyle w:val="Normal"/>
         <w:bidi w:val="0"/>
         <w:jc w:val="start"/>
-        <w:rPr/>
-      </w:pPr>
-      <w:r>
-        <w:rPr/>
+        <w:rPr>
+          <w:sz w:val="26"/>
+          <w:szCs w:val="26"/>
+        </w:rPr>
+      </w:pPr>
+      <w:r>
+        <w:rPr>
+          <w:sz w:val="26"/>
+          <w:szCs w:val="26"/>
+        </w:rPr>
       </w:r>
     </w:p>
     <w:p>
@@ -202,7 +298,8 @@
           <w:strike w:val="false"/>
           <w:dstrike w:val="false"/>
           <w:color w:val="1B1C1D"/>
-          <w:sz w:val="24"/>
+          <w:sz w:val="26"/>
+          <w:szCs w:val="26"/>
           <w:u w:val="none"/>
           <w:effect w:val="none"/>
           <w:shd w:fill="auto" w:val="clear"/>
@@ -220,7 +317,8 @@
           <w:strike w:val="false"/>
           <w:dstrike w:val="false"/>
           <w:color w:val="1B1C1D"/>
-          <w:sz w:val="24"/>
+          <w:sz w:val="26"/>
+          <w:szCs w:val="26"/>
           <w:u w:val="none"/>
           <w:effect w:val="none"/>
           <w:shd w:fill="auto" w:val="clear"/>
@@ -243,23 +341,25 @@
           <w:strike w:val="false"/>
           <w:dstrike w:val="false"/>
           <w:color w:val="1B1C1D"/>
-          <w:sz w:val="30"/>
-          <w:u w:val="none"/>
-          <w:effect w:val="none"/>
-          <w:shd w:fill="auto" w:val="clear"/>
-        </w:rPr>
-      </w:pPr>
-      <w:r>
-        <w:rPr>
-          <w:rFonts w:ascii="Google Sans Text;sans-serif" w:hAnsi="Google Sans Text;sans-serif"/>
-          <w:b w:val="false"/>
-          <w:i w:val="false"/>
-          <w:caps w:val="false"/>
-          <w:smallCaps w:val="false"/>
-          <w:strike w:val="false"/>
-          <w:dstrike w:val="false"/>
-          <w:color w:val="1B1C1D"/>
-          <w:sz w:val="30"/>
+          <w:sz w:val="26"/>
+          <w:szCs w:val="26"/>
+          <w:u w:val="none"/>
+          <w:effect w:val="none"/>
+          <w:shd w:fill="auto" w:val="clear"/>
+        </w:rPr>
+      </w:pPr>
+      <w:r>
+        <w:rPr>
+          <w:rFonts w:ascii="Google Sans Text;sans-serif" w:hAnsi="Google Sans Text;sans-serif"/>
+          <w:b w:val="false"/>
+          <w:i w:val="false"/>
+          <w:caps w:val="false"/>
+          <w:smallCaps w:val="false"/>
+          <w:strike w:val="false"/>
+          <w:dstrike w:val="false"/>
+          <w:color w:val="1B1C1D"/>
+          <w:sz w:val="26"/>
+          <w:szCs w:val="26"/>
           <w:u w:val="none"/>
           <w:effect w:val="none"/>
           <w:shd w:fill="auto" w:val="clear"/>
@@ -282,7 +382,8 @@
           <w:strike w:val="false"/>
           <w:dstrike w:val="false"/>
           <w:color w:val="1B1C1D"/>
-          <w:sz w:val="30"/>
+          <w:sz w:val="26"/>
+          <w:szCs w:val="26"/>
           <w:u w:val="none"/>
           <w:effect w:val="none"/>
           <w:shd w:fill="auto" w:val="clear"/>
@@ -298,7 +399,8 @@
           <w:strike w:val="false"/>
           <w:dstrike w:val="false"/>
           <w:color w:val="1B1C1D"/>
-          <w:sz w:val="30"/>
+          <w:sz w:val="26"/>
+          <w:szCs w:val="26"/>
           <w:u w:val="none"/>
           <w:effect w:val="none"/>
           <w:shd w:fill="auto" w:val="clear"/>
@@ -330,7 +432,8 @@
           <w:strike w:val="false"/>
           <w:dstrike w:val="false"/>
           <w:color w:val="1B1C1D"/>
-          <w:sz w:val="30"/>
+          <w:sz w:val="26"/>
+          <w:szCs w:val="26"/>
           <w:u w:val="none"/>
           <w:effect w:val="none"/>
           <w:shd w:fill="auto" w:val="clear"/>
@@ -346,7 +449,8 @@
           <w:strike w:val="false"/>
           <w:dstrike w:val="false"/>
           <w:color w:val="1B1C1D"/>
-          <w:sz w:val="30"/>
+          <w:sz w:val="26"/>
+          <w:szCs w:val="26"/>
           <w:u w:val="none"/>
           <w:effect w:val="none"/>
           <w:shd w:fill="auto" w:val="clear"/>
@@ -378,23 +482,25 @@
           <w:strike w:val="false"/>
           <w:dstrike w:val="false"/>
           <w:color w:val="1B1C1D"/>
-          <w:sz w:val="30"/>
-          <w:u w:val="none"/>
-          <w:effect w:val="none"/>
-          <w:shd w:fill="auto" w:val="clear"/>
-        </w:rPr>
-      </w:pPr>
-      <w:r>
-        <w:rPr>
-          <w:rFonts w:ascii="Google Sans Text;sans-serif" w:hAnsi="Google Sans Text;sans-serif"/>
-          <w:b w:val="false"/>
-          <w:i w:val="false"/>
-          <w:caps w:val="false"/>
-          <w:smallCaps w:val="false"/>
-          <w:strike w:val="false"/>
-          <w:dstrike w:val="false"/>
-          <w:color w:val="1B1C1D"/>
-          <w:sz w:val="30"/>
+          <w:sz w:val="26"/>
+          <w:szCs w:val="26"/>
+          <w:u w:val="none"/>
+          <w:effect w:val="none"/>
+          <w:shd w:fill="auto" w:val="clear"/>
+        </w:rPr>
+      </w:pPr>
+      <w:r>
+        <w:rPr>
+          <w:rFonts w:ascii="Google Sans Text;sans-serif" w:hAnsi="Google Sans Text;sans-serif"/>
+          <w:b w:val="false"/>
+          <w:i w:val="false"/>
+          <w:caps w:val="false"/>
+          <w:smallCaps w:val="false"/>
+          <w:strike w:val="false"/>
+          <w:dstrike w:val="false"/>
+          <w:color w:val="1B1C1D"/>
+          <w:sz w:val="26"/>
+          <w:szCs w:val="26"/>
           <w:u w:val="none"/>
           <w:effect w:val="none"/>
           <w:shd w:fill="auto" w:val="clear"/>
@@ -426,23 +532,25 @@
           <w:strike w:val="false"/>
           <w:dstrike w:val="false"/>
           <w:color w:val="1B1C1D"/>
-          <w:sz w:val="30"/>
-          <w:u w:val="none"/>
-          <w:effect w:val="none"/>
-          <w:shd w:fill="auto" w:val="clear"/>
-        </w:rPr>
-      </w:pPr>
-      <w:r>
-        <w:rPr>
-          <w:rFonts w:ascii="Google Sans Text;sans-serif" w:hAnsi="Google Sans Text;sans-serif"/>
-          <w:b w:val="false"/>
-          <w:i w:val="false"/>
-          <w:caps w:val="false"/>
-          <w:smallCaps w:val="false"/>
-          <w:strike w:val="false"/>
-          <w:dstrike w:val="false"/>
-          <w:color w:val="1B1C1D"/>
-          <w:sz w:val="30"/>
+          <w:sz w:val="26"/>
+          <w:szCs w:val="26"/>
+          <w:u w:val="none"/>
+          <w:effect w:val="none"/>
+          <w:shd w:fill="auto" w:val="clear"/>
+        </w:rPr>
+      </w:pPr>
+      <w:r>
+        <w:rPr>
+          <w:rFonts w:ascii="Google Sans Text;sans-serif" w:hAnsi="Google Sans Text;sans-serif"/>
+          <w:b w:val="false"/>
+          <w:i w:val="false"/>
+          <w:caps w:val="false"/>
+          <w:smallCaps w:val="false"/>
+          <w:strike w:val="false"/>
+          <w:dstrike w:val="false"/>
+          <w:color w:val="1B1C1D"/>
+          <w:sz w:val="26"/>
+          <w:szCs w:val="26"/>
           <w:u w:val="none"/>
           <w:effect w:val="none"/>
           <w:shd w:fill="auto" w:val="clear"/>
@@ -474,23 +582,25 @@
           <w:strike w:val="false"/>
           <w:dstrike w:val="false"/>
           <w:color w:val="1B1C1D"/>
-          <w:sz w:val="30"/>
-          <w:u w:val="none"/>
-          <w:effect w:val="none"/>
-          <w:shd w:fill="auto" w:val="clear"/>
-        </w:rPr>
-      </w:pPr>
-      <w:r>
-        <w:rPr>
-          <w:rFonts w:ascii="Google Sans Text;sans-serif" w:hAnsi="Google Sans Text;sans-serif"/>
-          <w:b w:val="false"/>
-          <w:i w:val="false"/>
-          <w:caps w:val="false"/>
-          <w:smallCaps w:val="false"/>
-          <w:strike w:val="false"/>
-          <w:dstrike w:val="false"/>
-          <w:color w:val="1B1C1D"/>
-          <w:sz w:val="30"/>
+          <w:sz w:val="26"/>
+          <w:szCs w:val="26"/>
+          <w:u w:val="none"/>
+          <w:effect w:val="none"/>
+          <w:shd w:fill="auto" w:val="clear"/>
+        </w:rPr>
+      </w:pPr>
+      <w:r>
+        <w:rPr>
+          <w:rFonts w:ascii="Google Sans Text;sans-serif" w:hAnsi="Google Sans Text;sans-serif"/>
+          <w:b w:val="false"/>
+          <w:i w:val="false"/>
+          <w:caps w:val="false"/>
+          <w:smallCaps w:val="false"/>
+          <w:strike w:val="false"/>
+          <w:dstrike w:val="false"/>
+          <w:color w:val="1B1C1D"/>
+          <w:sz w:val="26"/>
+          <w:szCs w:val="26"/>
           <w:u w:val="none"/>
           <w:effect w:val="none"/>
           <w:shd w:fill="auto" w:val="clear"/>
@@ -522,23 +632,25 @@
           <w:strike w:val="false"/>
           <w:dstrike w:val="false"/>
           <w:color w:val="1B1C1D"/>
-          <w:sz w:val="30"/>
-          <w:u w:val="none"/>
-          <w:effect w:val="none"/>
-          <w:shd w:fill="auto" w:val="clear"/>
-        </w:rPr>
-      </w:pPr>
-      <w:r>
-        <w:rPr>
-          <w:rFonts w:ascii="Google Sans Text;sans-serif" w:hAnsi="Google Sans Text;sans-serif"/>
-          <w:b w:val="false"/>
-          <w:i w:val="false"/>
-          <w:caps w:val="false"/>
-          <w:smallCaps w:val="false"/>
-          <w:strike w:val="false"/>
-          <w:dstrike w:val="false"/>
-          <w:color w:val="1B1C1D"/>
-          <w:sz w:val="30"/>
+          <w:sz w:val="26"/>
+          <w:szCs w:val="26"/>
+          <w:u w:val="none"/>
+          <w:effect w:val="none"/>
+          <w:shd w:fill="auto" w:val="clear"/>
+        </w:rPr>
+      </w:pPr>
+      <w:r>
+        <w:rPr>
+          <w:rFonts w:ascii="Google Sans Text;sans-serif" w:hAnsi="Google Sans Text;sans-serif"/>
+          <w:b w:val="false"/>
+          <w:i w:val="false"/>
+          <w:caps w:val="false"/>
+          <w:smallCaps w:val="false"/>
+          <w:strike w:val="false"/>
+          <w:dstrike w:val="false"/>
+          <w:color w:val="1B1C1D"/>
+          <w:sz w:val="26"/>
+          <w:szCs w:val="26"/>
           <w:u w:val="none"/>
           <w:effect w:val="none"/>
           <w:shd w:fill="auto" w:val="clear"/>
@@ -570,7 +682,8 @@
           <w:strike w:val="false"/>
           <w:dstrike w:val="false"/>
           <w:color w:val="1B1C1D"/>
-          <w:sz w:val="30"/>
+          <w:sz w:val="26"/>
+          <w:szCs w:val="26"/>
           <w:u w:val="none"/>
           <w:effect w:val="none"/>
           <w:shd w:fill="auto" w:val="clear"/>
@@ -586,7 +699,8 @@
           <w:strike w:val="false"/>
           <w:dstrike w:val="false"/>
           <w:color w:val="1B1C1D"/>
-          <w:sz w:val="30"/>
+          <w:sz w:val="26"/>
+          <w:szCs w:val="26"/>
           <w:u w:val="none"/>
           <w:effect w:val="none"/>
           <w:shd w:fill="auto" w:val="clear"/>
@@ -618,23 +732,25 @@
           <w:strike w:val="false"/>
           <w:dstrike w:val="false"/>
           <w:color w:val="1B1C1D"/>
-          <w:sz w:val="30"/>
-          <w:u w:val="none"/>
-          <w:effect w:val="none"/>
-          <w:shd w:fill="auto" w:val="clear"/>
-        </w:rPr>
-      </w:pPr>
-      <w:r>
-        <w:rPr>
-          <w:rFonts w:ascii="Google Sans Text;sans-serif" w:hAnsi="Google Sans Text;sans-serif"/>
-          <w:b w:val="false"/>
-          <w:i w:val="false"/>
-          <w:caps w:val="false"/>
-          <w:smallCaps w:val="false"/>
-          <w:strike w:val="false"/>
-          <w:dstrike w:val="false"/>
-          <w:color w:val="1B1C1D"/>
-          <w:sz w:val="30"/>
+          <w:sz w:val="26"/>
+          <w:szCs w:val="26"/>
+          <w:u w:val="none"/>
+          <w:effect w:val="none"/>
+          <w:shd w:fill="auto" w:val="clear"/>
+        </w:rPr>
+      </w:pPr>
+      <w:r>
+        <w:rPr>
+          <w:rFonts w:ascii="Google Sans Text;sans-serif" w:hAnsi="Google Sans Text;sans-serif"/>
+          <w:b w:val="false"/>
+          <w:i w:val="false"/>
+          <w:caps w:val="false"/>
+          <w:smallCaps w:val="false"/>
+          <w:strike w:val="false"/>
+          <w:dstrike w:val="false"/>
+          <w:color w:val="1B1C1D"/>
+          <w:sz w:val="26"/>
+          <w:szCs w:val="26"/>
           <w:u w:val="none"/>
           <w:effect w:val="none"/>
           <w:shd w:fill="auto" w:val="clear"/>
@@ -666,23 +782,25 @@
           <w:strike w:val="false"/>
           <w:dstrike w:val="false"/>
           <w:color w:val="1B1C1D"/>
-          <w:sz w:val="30"/>
-          <w:u w:val="none"/>
-          <w:effect w:val="none"/>
-          <w:shd w:fill="auto" w:val="clear"/>
-        </w:rPr>
-      </w:pPr>
-      <w:r>
-        <w:rPr>
-          <w:rFonts w:ascii="Google Sans Text;sans-serif" w:hAnsi="Google Sans Text;sans-serif"/>
-          <w:b w:val="false"/>
-          <w:i w:val="false"/>
-          <w:caps w:val="false"/>
-          <w:smallCaps w:val="false"/>
-          <w:strike w:val="false"/>
-          <w:dstrike w:val="false"/>
-          <w:color w:val="1B1C1D"/>
-          <w:sz w:val="30"/>
+          <w:sz w:val="26"/>
+          <w:szCs w:val="26"/>
+          <w:u w:val="none"/>
+          <w:effect w:val="none"/>
+          <w:shd w:fill="auto" w:val="clear"/>
+        </w:rPr>
+      </w:pPr>
+      <w:r>
+        <w:rPr>
+          <w:rFonts w:ascii="Google Sans Text;sans-serif" w:hAnsi="Google Sans Text;sans-serif"/>
+          <w:b w:val="false"/>
+          <w:i w:val="false"/>
+          <w:caps w:val="false"/>
+          <w:smallCaps w:val="false"/>
+          <w:strike w:val="false"/>
+          <w:dstrike w:val="false"/>
+          <w:color w:val="1B1C1D"/>
+          <w:sz w:val="26"/>
+          <w:szCs w:val="26"/>
           <w:u w:val="none"/>
           <w:effect w:val="none"/>
           <w:shd w:fill="auto" w:val="clear"/>
@@ -714,7 +832,8 @@
           <w:strike w:val="false"/>
           <w:dstrike w:val="false"/>
           <w:color w:val="000000"/>
-          <w:sz w:val="22"/>
+          <w:sz w:val="26"/>
+          <w:szCs w:val="26"/>
           <w:u w:val="none"/>
           <w:effect w:val="none"/>
         </w:rPr>
@@ -729,7 +848,8 @@
           <w:strike w:val="false"/>
           <w:dstrike w:val="false"/>
           <w:color w:val="1B1C1D"/>
-          <w:sz w:val="30"/>
+          <w:sz w:val="26"/>
+          <w:szCs w:val="26"/>
           <w:u w:val="none"/>
           <w:effect w:val="none"/>
           <w:shd w:fill="auto" w:val="clear"/>
@@ -746,7 +866,8 @@
           <w:strike w:val="false"/>
           <w:dstrike w:val="false"/>
           <w:color w:val="1B1C1D"/>
-          <w:sz w:val="22"/>
+          <w:sz w:val="26"/>
+          <w:szCs w:val="26"/>
           <w:u w:val="none"/>
           <w:effect w:val="none"/>
           <w:shd w:fill="auto" w:val="clear"/>
@@ -763,7 +884,8 @@
           <w:strike w:val="false"/>
           <w:dstrike w:val="false"/>
           <w:color w:val="1B1C1D"/>
-          <w:sz w:val="30"/>
+          <w:sz w:val="26"/>
+          <w:szCs w:val="26"/>
           <w:u w:val="none"/>
           <w:effect w:val="none"/>
           <w:shd w:fill="auto" w:val="clear"/>
@@ -795,23 +917,25 @@
           <w:strike w:val="false"/>
           <w:dstrike w:val="false"/>
           <w:color w:val="1B1C1D"/>
-          <w:sz w:val="30"/>
-          <w:u w:val="none"/>
-          <w:effect w:val="none"/>
-          <w:shd w:fill="auto" w:val="clear"/>
-        </w:rPr>
-      </w:pPr>
-      <w:r>
-        <w:rPr>
-          <w:rFonts w:ascii="Google Sans Text;sans-serif" w:hAnsi="Google Sans Text;sans-serif"/>
-          <w:b w:val="false"/>
-          <w:i w:val="false"/>
-          <w:caps w:val="false"/>
-          <w:smallCaps w:val="false"/>
-          <w:strike w:val="false"/>
-          <w:dstrike w:val="false"/>
-          <w:color w:val="1B1C1D"/>
-          <w:sz w:val="30"/>
+          <w:sz w:val="26"/>
+          <w:szCs w:val="26"/>
+          <w:u w:val="none"/>
+          <w:effect w:val="none"/>
+          <w:shd w:fill="auto" w:val="clear"/>
+        </w:rPr>
+      </w:pPr>
+      <w:r>
+        <w:rPr>
+          <w:rFonts w:ascii="Google Sans Text;sans-serif" w:hAnsi="Google Sans Text;sans-serif"/>
+          <w:b w:val="false"/>
+          <w:i w:val="false"/>
+          <w:caps w:val="false"/>
+          <w:smallCaps w:val="false"/>
+          <w:strike w:val="false"/>
+          <w:dstrike w:val="false"/>
+          <w:color w:val="1B1C1D"/>
+          <w:sz w:val="26"/>
+          <w:szCs w:val="26"/>
           <w:u w:val="none"/>
           <w:effect w:val="none"/>
           <w:shd w:fill="auto" w:val="clear"/>
@@ -843,23 +967,25 @@
           <w:strike w:val="false"/>
           <w:dstrike w:val="false"/>
           <w:color w:val="1B1C1D"/>
-          <w:sz w:val="30"/>
-          <w:u w:val="none"/>
-          <w:effect w:val="none"/>
-          <w:shd w:fill="auto" w:val="clear"/>
-        </w:rPr>
-      </w:pPr>
-      <w:r>
-        <w:rPr>
-          <w:rFonts w:ascii="Google Sans Text;sans-serif" w:hAnsi="Google Sans Text;sans-serif"/>
-          <w:b w:val="false"/>
-          <w:i w:val="false"/>
-          <w:caps w:val="false"/>
-          <w:smallCaps w:val="false"/>
-          <w:strike w:val="false"/>
-          <w:dstrike w:val="false"/>
-          <w:color w:val="1B1C1D"/>
-          <w:sz w:val="30"/>
+          <w:sz w:val="26"/>
+          <w:szCs w:val="26"/>
+          <w:u w:val="none"/>
+          <w:effect w:val="none"/>
+          <w:shd w:fill="auto" w:val="clear"/>
+        </w:rPr>
+      </w:pPr>
+      <w:r>
+        <w:rPr>
+          <w:rFonts w:ascii="Google Sans Text;sans-serif" w:hAnsi="Google Sans Text;sans-serif"/>
+          <w:b w:val="false"/>
+          <w:i w:val="false"/>
+          <w:caps w:val="false"/>
+          <w:smallCaps w:val="false"/>
+          <w:strike w:val="false"/>
+          <w:dstrike w:val="false"/>
+          <w:color w:val="1B1C1D"/>
+          <w:sz w:val="26"/>
+          <w:szCs w:val="26"/>
           <w:u w:val="none"/>
           <w:effect w:val="none"/>
           <w:shd w:fill="auto" w:val="clear"/>
@@ -891,23 +1017,25 @@
           <w:strike w:val="false"/>
           <w:dstrike w:val="false"/>
           <w:color w:val="1B1C1D"/>
-          <w:sz w:val="30"/>
-          <w:u w:val="none"/>
-          <w:effect w:val="none"/>
-          <w:shd w:fill="auto" w:val="clear"/>
-        </w:rPr>
-      </w:pPr>
-      <w:r>
-        <w:rPr>
-          <w:rFonts w:ascii="Google Sans Text;sans-serif" w:hAnsi="Google Sans Text;sans-serif"/>
-          <w:b w:val="false"/>
-          <w:i w:val="false"/>
-          <w:caps w:val="false"/>
-          <w:smallCaps w:val="false"/>
-          <w:strike w:val="false"/>
-          <w:dstrike w:val="false"/>
-          <w:color w:val="1B1C1D"/>
-          <w:sz w:val="30"/>
+          <w:sz w:val="26"/>
+          <w:szCs w:val="26"/>
+          <w:u w:val="none"/>
+          <w:effect w:val="none"/>
+          <w:shd w:fill="auto" w:val="clear"/>
+        </w:rPr>
+      </w:pPr>
+      <w:r>
+        <w:rPr>
+          <w:rFonts w:ascii="Google Sans Text;sans-serif" w:hAnsi="Google Sans Text;sans-serif"/>
+          <w:b w:val="false"/>
+          <w:i w:val="false"/>
+          <w:caps w:val="false"/>
+          <w:smallCaps w:val="false"/>
+          <w:strike w:val="false"/>
+          <w:dstrike w:val="false"/>
+          <w:color w:val="1B1C1D"/>
+          <w:sz w:val="26"/>
+          <w:szCs w:val="26"/>
           <w:u w:val="none"/>
           <w:effect w:val="none"/>
           <w:shd w:fill="auto" w:val="clear"/>
@@ -930,7 +1058,8 @@
           <w:strike w:val="false"/>
           <w:dstrike w:val="false"/>
           <w:color w:val="1B1C1D"/>
-          <w:sz w:val="30"/>
+          <w:sz w:val="26"/>
+          <w:szCs w:val="26"/>
           <w:u w:val="none"/>
           <w:effect w:val="none"/>
           <w:shd w:fill="auto" w:val="clear"/>
@@ -946,7 +1075,8 @@
           <w:strike w:val="false"/>
           <w:dstrike w:val="false"/>
           <w:color w:val="1B1C1D"/>
-          <w:sz w:val="30"/>
+          <w:sz w:val="26"/>
+          <w:szCs w:val="26"/>
           <w:u w:val="none"/>
           <w:effect w:val="none"/>
           <w:shd w:fill="auto" w:val="clear"/>
@@ -978,7 +1108,8 @@
           <w:strike w:val="false"/>
           <w:dstrike w:val="false"/>
           <w:color w:val="1B1C1D"/>
-          <w:sz w:val="30"/>
+          <w:sz w:val="26"/>
+          <w:szCs w:val="26"/>
           <w:u w:val="none"/>
           <w:effect w:val="none"/>
           <w:shd w:fill="auto" w:val="clear"/>
@@ -994,7 +1125,8 @@
           <w:strike w:val="false"/>
           <w:dstrike w:val="false"/>
           <w:color w:val="1B1C1D"/>
-          <w:sz w:val="30"/>
+          <w:sz w:val="26"/>
+          <w:szCs w:val="26"/>
           <w:u w:val="none"/>
           <w:effect w:val="none"/>
           <w:shd w:fill="auto" w:val="clear"/>
@@ -1026,23 +1158,25 @@
           <w:strike w:val="false"/>
           <w:dstrike w:val="false"/>
           <w:color w:val="1B1C1D"/>
-          <w:sz w:val="30"/>
-          <w:u w:val="none"/>
-          <w:effect w:val="none"/>
-          <w:shd w:fill="auto" w:val="clear"/>
-        </w:rPr>
-      </w:pPr>
-      <w:r>
-        <w:rPr>
-          <w:rFonts w:ascii="Google Sans Text;sans-serif" w:hAnsi="Google Sans Text;sans-serif"/>
-          <w:b w:val="false"/>
-          <w:i w:val="false"/>
-          <w:caps w:val="false"/>
-          <w:smallCaps w:val="false"/>
-          <w:strike w:val="false"/>
-          <w:dstrike w:val="false"/>
-          <w:color w:val="1B1C1D"/>
-          <w:sz w:val="30"/>
+          <w:sz w:val="26"/>
+          <w:szCs w:val="26"/>
+          <w:u w:val="none"/>
+          <w:effect w:val="none"/>
+          <w:shd w:fill="auto" w:val="clear"/>
+        </w:rPr>
+      </w:pPr>
+      <w:r>
+        <w:rPr>
+          <w:rFonts w:ascii="Google Sans Text;sans-serif" w:hAnsi="Google Sans Text;sans-serif"/>
+          <w:b w:val="false"/>
+          <w:i w:val="false"/>
+          <w:caps w:val="false"/>
+          <w:smallCaps w:val="false"/>
+          <w:strike w:val="false"/>
+          <w:dstrike w:val="false"/>
+          <w:color w:val="1B1C1D"/>
+          <w:sz w:val="26"/>
+          <w:szCs w:val="26"/>
           <w:u w:val="none"/>
           <w:effect w:val="none"/>
           <w:shd w:fill="auto" w:val="clear"/>
@@ -1074,7 +1208,8 @@
           <w:strike w:val="false"/>
           <w:dstrike w:val="false"/>
           <w:color w:val="000000"/>
-          <w:sz w:val="22"/>
+          <w:sz w:val="26"/>
+          <w:szCs w:val="26"/>
           <w:u w:val="none"/>
           <w:effect w:val="none"/>
         </w:rPr>
@@ -1089,7 +1224,8 @@
           <w:strike w:val="false"/>
           <w:dstrike w:val="false"/>
           <w:color w:val="1B1C1D"/>
-          <w:sz w:val="30"/>
+          <w:sz w:val="26"/>
+          <w:szCs w:val="26"/>
           <w:u w:val="none"/>
           <w:effect w:val="none"/>
           <w:shd w:fill="auto" w:val="clear"/>
@@ -1106,7 +1242,8 @@
           <w:strike w:val="false"/>
           <w:dstrike w:val="false"/>
           <w:color w:val="1B1C1D"/>
-          <w:sz w:val="22"/>
+          <w:sz w:val="26"/>
+          <w:szCs w:val="26"/>
           <w:u w:val="none"/>
           <w:effect w:val="none"/>
           <w:shd w:fill="auto" w:val="clear"/>
@@ -1123,7 +1260,8 @@
           <w:strike w:val="false"/>
           <w:dstrike w:val="false"/>
           <w:color w:val="1B1C1D"/>
-          <w:sz w:val="30"/>
+          <w:sz w:val="26"/>
+          <w:szCs w:val="26"/>
           <w:u w:val="none"/>
           <w:effect w:val="none"/>
           <w:shd w:fill="auto" w:val="clear"/>
@@ -1155,23 +1293,25 @@
           <w:strike w:val="false"/>
           <w:dstrike w:val="false"/>
           <w:color w:val="1B1C1D"/>
-          <w:sz w:val="30"/>
-          <w:u w:val="none"/>
-          <w:effect w:val="none"/>
-          <w:shd w:fill="auto" w:val="clear"/>
-        </w:rPr>
-      </w:pPr>
-      <w:r>
-        <w:rPr>
-          <w:rFonts w:ascii="Google Sans Text;sans-serif" w:hAnsi="Google Sans Text;sans-serif"/>
-          <w:b w:val="false"/>
-          <w:i w:val="false"/>
-          <w:caps w:val="false"/>
-          <w:smallCaps w:val="false"/>
-          <w:strike w:val="false"/>
-          <w:dstrike w:val="false"/>
-          <w:color w:val="1B1C1D"/>
-          <w:sz w:val="30"/>
+          <w:sz w:val="26"/>
+          <w:szCs w:val="26"/>
+          <w:u w:val="none"/>
+          <w:effect w:val="none"/>
+          <w:shd w:fill="auto" w:val="clear"/>
+        </w:rPr>
+      </w:pPr>
+      <w:r>
+        <w:rPr>
+          <w:rFonts w:ascii="Google Sans Text;sans-serif" w:hAnsi="Google Sans Text;sans-serif"/>
+          <w:b w:val="false"/>
+          <w:i w:val="false"/>
+          <w:caps w:val="false"/>
+          <w:smallCaps w:val="false"/>
+          <w:strike w:val="false"/>
+          <w:dstrike w:val="false"/>
+          <w:color w:val="1B1C1D"/>
+          <w:sz w:val="26"/>
+          <w:szCs w:val="26"/>
           <w:u w:val="none"/>
           <w:effect w:val="none"/>
           <w:shd w:fill="auto" w:val="clear"/>
@@ -1203,7 +1343,8 @@
           <w:strike w:val="false"/>
           <w:dstrike w:val="false"/>
           <w:color w:val="1B1C1D"/>
-          <w:sz w:val="30"/>
+          <w:sz w:val="26"/>
+          <w:szCs w:val="26"/>
           <w:u w:val="none"/>
           <w:effect w:val="none"/>
           <w:shd w:fill="auto" w:val="clear"/>
@@ -1219,7 +1360,8 @@
           <w:strike w:val="false"/>
           <w:dstrike w:val="false"/>
           <w:color w:val="1B1C1D"/>
-          <w:sz w:val="30"/>
+          <w:sz w:val="26"/>
+          <w:szCs w:val="26"/>
           <w:u w:val="none"/>
           <w:effect w:val="none"/>
           <w:shd w:fill="auto" w:val="clear"/>
@@ -1251,23 +1393,25 @@
           <w:strike w:val="false"/>
           <w:dstrike w:val="false"/>
           <w:color w:val="1B1C1D"/>
-          <w:sz w:val="30"/>
-          <w:u w:val="none"/>
-          <w:effect w:val="none"/>
-          <w:shd w:fill="auto" w:val="clear"/>
-        </w:rPr>
-      </w:pPr>
-      <w:r>
-        <w:rPr>
-          <w:rFonts w:ascii="Google Sans Text;sans-serif" w:hAnsi="Google Sans Text;sans-serif"/>
-          <w:b w:val="false"/>
-          <w:i w:val="false"/>
-          <w:caps w:val="false"/>
-          <w:smallCaps w:val="false"/>
-          <w:strike w:val="false"/>
-          <w:dstrike w:val="false"/>
-          <w:color w:val="1B1C1D"/>
-          <w:sz w:val="30"/>
+          <w:sz w:val="26"/>
+          <w:szCs w:val="26"/>
+          <w:u w:val="none"/>
+          <w:effect w:val="none"/>
+          <w:shd w:fill="auto" w:val="clear"/>
+        </w:rPr>
+      </w:pPr>
+      <w:r>
+        <w:rPr>
+          <w:rFonts w:ascii="Google Sans Text;sans-serif" w:hAnsi="Google Sans Text;sans-serif"/>
+          <w:b w:val="false"/>
+          <w:i w:val="false"/>
+          <w:caps w:val="false"/>
+          <w:smallCaps w:val="false"/>
+          <w:strike w:val="false"/>
+          <w:dstrike w:val="false"/>
+          <w:color w:val="1B1C1D"/>
+          <w:sz w:val="26"/>
+          <w:szCs w:val="26"/>
           <w:u w:val="none"/>
           <w:effect w:val="none"/>
           <w:shd w:fill="auto" w:val="clear"/>
@@ -1299,23 +1443,25 @@
           <w:strike w:val="false"/>
           <w:dstrike w:val="false"/>
           <w:color w:val="1B1C1D"/>
-          <w:sz w:val="30"/>
-          <w:u w:val="none"/>
-          <w:effect w:val="none"/>
-          <w:shd w:fill="auto" w:val="clear"/>
-        </w:rPr>
-      </w:pPr>
-      <w:r>
-        <w:rPr>
-          <w:rFonts w:ascii="Google Sans Text;sans-serif" w:hAnsi="Google Sans Text;sans-serif"/>
-          <w:b w:val="false"/>
-          <w:i w:val="false"/>
-          <w:caps w:val="false"/>
-          <w:smallCaps w:val="false"/>
-          <w:strike w:val="false"/>
-          <w:dstrike w:val="false"/>
-          <w:color w:val="1B1C1D"/>
-          <w:sz w:val="30"/>
+          <w:sz w:val="26"/>
+          <w:szCs w:val="26"/>
+          <w:u w:val="none"/>
+          <w:effect w:val="none"/>
+          <w:shd w:fill="auto" w:val="clear"/>
+        </w:rPr>
+      </w:pPr>
+      <w:r>
+        <w:rPr>
+          <w:rFonts w:ascii="Google Sans Text;sans-serif" w:hAnsi="Google Sans Text;sans-serif"/>
+          <w:b w:val="false"/>
+          <w:i w:val="false"/>
+          <w:caps w:val="false"/>
+          <w:smallCaps w:val="false"/>
+          <w:strike w:val="false"/>
+          <w:dstrike w:val="false"/>
+          <w:color w:val="1B1C1D"/>
+          <w:sz w:val="26"/>
+          <w:szCs w:val="26"/>
           <w:u w:val="none"/>
           <w:effect w:val="none"/>
           <w:shd w:fill="auto" w:val="clear"/>
@@ -1347,23 +1493,25 @@
           <w:strike w:val="false"/>
           <w:dstrike w:val="false"/>
           <w:color w:val="1B1C1D"/>
-          <w:sz w:val="30"/>
-          <w:u w:val="none"/>
-          <w:effect w:val="none"/>
-          <w:shd w:fill="auto" w:val="clear"/>
-        </w:rPr>
-      </w:pPr>
-      <w:r>
-        <w:rPr>
-          <w:rFonts w:ascii="Google Sans Text;sans-serif" w:hAnsi="Google Sans Text;sans-serif"/>
-          <w:b w:val="false"/>
-          <w:i w:val="false"/>
-          <w:caps w:val="false"/>
-          <w:smallCaps w:val="false"/>
-          <w:strike w:val="false"/>
-          <w:dstrike w:val="false"/>
-          <w:color w:val="1B1C1D"/>
-          <w:sz w:val="30"/>
+          <w:sz w:val="26"/>
+          <w:szCs w:val="26"/>
+          <w:u w:val="none"/>
+          <w:effect w:val="none"/>
+          <w:shd w:fill="auto" w:val="clear"/>
+        </w:rPr>
+      </w:pPr>
+      <w:r>
+        <w:rPr>
+          <w:rFonts w:ascii="Google Sans Text;sans-serif" w:hAnsi="Google Sans Text;sans-serif"/>
+          <w:b w:val="false"/>
+          <w:i w:val="false"/>
+          <w:caps w:val="false"/>
+          <w:smallCaps w:val="false"/>
+          <w:strike w:val="false"/>
+          <w:dstrike w:val="false"/>
+          <w:color w:val="1B1C1D"/>
+          <w:sz w:val="26"/>
+          <w:szCs w:val="26"/>
           <w:u w:val="none"/>
           <w:effect w:val="none"/>
           <w:shd w:fill="auto" w:val="clear"/>
@@ -1395,23 +1543,25 @@
           <w:strike w:val="false"/>
           <w:dstrike w:val="false"/>
           <w:color w:val="1B1C1D"/>
-          <w:sz w:val="30"/>
-          <w:u w:val="none"/>
-          <w:effect w:val="none"/>
-          <w:shd w:fill="auto" w:val="clear"/>
-        </w:rPr>
-      </w:pPr>
-      <w:r>
-        <w:rPr>
-          <w:rFonts w:ascii="Google Sans Text;sans-serif" w:hAnsi="Google Sans Text;sans-serif"/>
-          <w:b w:val="false"/>
-          <w:i w:val="false"/>
-          <w:caps w:val="false"/>
-          <w:smallCaps w:val="false"/>
-          <w:strike w:val="false"/>
-          <w:dstrike w:val="false"/>
-          <w:color w:val="1B1C1D"/>
-          <w:sz w:val="30"/>
+          <w:sz w:val="26"/>
+          <w:szCs w:val="26"/>
+          <w:u w:val="none"/>
+          <w:effect w:val="none"/>
+          <w:shd w:fill="auto" w:val="clear"/>
+        </w:rPr>
+      </w:pPr>
+      <w:r>
+        <w:rPr>
+          <w:rFonts w:ascii="Google Sans Text;sans-serif" w:hAnsi="Google Sans Text;sans-serif"/>
+          <w:b w:val="false"/>
+          <w:i w:val="false"/>
+          <w:caps w:val="false"/>
+          <w:smallCaps w:val="false"/>
+          <w:strike w:val="false"/>
+          <w:dstrike w:val="false"/>
+          <w:color w:val="1B1C1D"/>
+          <w:sz w:val="26"/>
+          <w:szCs w:val="26"/>
           <w:u w:val="none"/>
           <w:effect w:val="none"/>
           <w:shd w:fill="auto" w:val="clear"/>
@@ -1443,23 +1593,25 @@
           <w:strike w:val="false"/>
           <w:dstrike w:val="false"/>
           <w:color w:val="1B1C1D"/>
-          <w:sz w:val="30"/>
-          <w:u w:val="none"/>
-          <w:effect w:val="none"/>
-          <w:shd w:fill="auto" w:val="clear"/>
-        </w:rPr>
-      </w:pPr>
-      <w:r>
-        <w:rPr>
-          <w:rFonts w:ascii="Google Sans Text;sans-serif" w:hAnsi="Google Sans Text;sans-serif"/>
-          <w:b w:val="false"/>
-          <w:i w:val="false"/>
-          <w:caps w:val="false"/>
-          <w:smallCaps w:val="false"/>
-          <w:strike w:val="false"/>
-          <w:dstrike w:val="false"/>
-          <w:color w:val="1B1C1D"/>
-          <w:sz w:val="30"/>
+          <w:sz w:val="26"/>
+          <w:szCs w:val="26"/>
+          <w:u w:val="none"/>
+          <w:effect w:val="none"/>
+          <w:shd w:fill="auto" w:val="clear"/>
+        </w:rPr>
+      </w:pPr>
+      <w:r>
+        <w:rPr>
+          <w:rFonts w:ascii="Google Sans Text;sans-serif" w:hAnsi="Google Sans Text;sans-serif"/>
+          <w:b w:val="false"/>
+          <w:i w:val="false"/>
+          <w:caps w:val="false"/>
+          <w:smallCaps w:val="false"/>
+          <w:strike w:val="false"/>
+          <w:dstrike w:val="false"/>
+          <w:color w:val="1B1C1D"/>
+          <w:sz w:val="26"/>
+          <w:szCs w:val="26"/>
           <w:u w:val="none"/>
           <w:effect w:val="none"/>
           <w:shd w:fill="auto" w:val="clear"/>
@@ -1491,7 +1643,8 @@
           <w:strike w:val="false"/>
           <w:dstrike w:val="false"/>
           <w:color w:val="1B1C1D"/>
-          <w:sz w:val="30"/>
+          <w:sz w:val="26"/>
+          <w:szCs w:val="26"/>
           <w:u w:val="none"/>
           <w:effect w:val="none"/>
           <w:shd w:fill="auto" w:val="clear"/>
@@ -1507,7 +1660,8 @@
           <w:strike w:val="false"/>
           <w:dstrike w:val="false"/>
           <w:color w:val="1B1C1D"/>
-          <w:sz w:val="30"/>
+          <w:sz w:val="26"/>
+          <w:szCs w:val="26"/>
           <w:u w:val="none"/>
           <w:effect w:val="none"/>
           <w:shd w:fill="auto" w:val="clear"/>
@@ -1539,23 +1693,25 @@
           <w:strike w:val="false"/>
           <w:dstrike w:val="false"/>
           <w:color w:val="1B1C1D"/>
-          <w:sz w:val="30"/>
-          <w:u w:val="none"/>
-          <w:effect w:val="none"/>
-          <w:shd w:fill="auto" w:val="clear"/>
-        </w:rPr>
-      </w:pPr>
-      <w:r>
-        <w:rPr>
-          <w:rFonts w:ascii="Google Sans Text;sans-serif" w:hAnsi="Google Sans Text;sans-serif"/>
-          <w:b w:val="false"/>
-          <w:i w:val="false"/>
-          <w:caps w:val="false"/>
-          <w:smallCaps w:val="false"/>
-          <w:strike w:val="false"/>
-          <w:dstrike w:val="false"/>
-          <w:color w:val="1B1C1D"/>
-          <w:sz w:val="30"/>
+          <w:sz w:val="26"/>
+          <w:szCs w:val="26"/>
+          <w:u w:val="none"/>
+          <w:effect w:val="none"/>
+          <w:shd w:fill="auto" w:val="clear"/>
+        </w:rPr>
+      </w:pPr>
+      <w:r>
+        <w:rPr>
+          <w:rFonts w:ascii="Google Sans Text;sans-serif" w:hAnsi="Google Sans Text;sans-serif"/>
+          <w:b w:val="false"/>
+          <w:i w:val="false"/>
+          <w:caps w:val="false"/>
+          <w:smallCaps w:val="false"/>
+          <w:strike w:val="false"/>
+          <w:dstrike w:val="false"/>
+          <w:color w:val="1B1C1D"/>
+          <w:sz w:val="26"/>
+          <w:szCs w:val="26"/>
           <w:u w:val="none"/>
           <w:effect w:val="none"/>
           <w:shd w:fill="auto" w:val="clear"/>
@@ -1587,23 +1743,25 @@
           <w:strike w:val="false"/>
           <w:dstrike w:val="false"/>
           <w:color w:val="1B1C1D"/>
-          <w:sz w:val="30"/>
-          <w:u w:val="none"/>
-          <w:effect w:val="none"/>
-          <w:shd w:fill="auto" w:val="clear"/>
-        </w:rPr>
-      </w:pPr>
-      <w:r>
-        <w:rPr>
-          <w:rFonts w:ascii="Google Sans Text;sans-serif" w:hAnsi="Google Sans Text;sans-serif"/>
-          <w:b w:val="false"/>
-          <w:i w:val="false"/>
-          <w:caps w:val="false"/>
-          <w:smallCaps w:val="false"/>
-          <w:strike w:val="false"/>
-          <w:dstrike w:val="false"/>
-          <w:color w:val="1B1C1D"/>
-          <w:sz w:val="30"/>
+          <w:sz w:val="26"/>
+          <w:szCs w:val="26"/>
+          <w:u w:val="none"/>
+          <w:effect w:val="none"/>
+          <w:shd w:fill="auto" w:val="clear"/>
+        </w:rPr>
+      </w:pPr>
+      <w:r>
+        <w:rPr>
+          <w:rFonts w:ascii="Google Sans Text;sans-serif" w:hAnsi="Google Sans Text;sans-serif"/>
+          <w:b w:val="false"/>
+          <w:i w:val="false"/>
+          <w:caps w:val="false"/>
+          <w:smallCaps w:val="false"/>
+          <w:strike w:val="false"/>
+          <w:dstrike w:val="false"/>
+          <w:color w:val="1B1C1D"/>
+          <w:sz w:val="26"/>
+          <w:szCs w:val="26"/>
           <w:u w:val="none"/>
           <w:effect w:val="none"/>
           <w:shd w:fill="auto" w:val="clear"/>
@@ -1635,7 +1793,8 @@
           <w:strike w:val="false"/>
           <w:dstrike w:val="false"/>
           <w:color w:val="000000"/>
-          <w:sz w:val="22"/>
+          <w:sz w:val="26"/>
+          <w:szCs w:val="26"/>
           <w:u w:val="none"/>
           <w:effect w:val="none"/>
         </w:rPr>
@@ -1650,7 +1809,8 @@
           <w:strike w:val="false"/>
           <w:dstrike w:val="false"/>
           <w:color w:val="1B1C1D"/>
-          <w:sz w:val="30"/>
+          <w:sz w:val="26"/>
+          <w:szCs w:val="26"/>
           <w:u w:val="none"/>
           <w:effect w:val="none"/>
           <w:shd w:fill="auto" w:val="clear"/>
@@ -1667,7 +1827,8 @@
           <w:strike w:val="false"/>
           <w:dstrike w:val="false"/>
           <w:color w:val="1B1C1D"/>
-          <w:sz w:val="22"/>
+          <w:sz w:val="26"/>
+          <w:szCs w:val="26"/>
           <w:u w:val="none"/>
           <w:effect w:val="none"/>
           <w:shd w:fill="auto" w:val="clear"/>
@@ -1684,7 +1845,8 @@
           <w:strike w:val="false"/>
           <w:dstrike w:val="false"/>
           <w:color w:val="1B1C1D"/>
-          <w:sz w:val="30"/>
+          <w:sz w:val="26"/>
+          <w:szCs w:val="26"/>
           <w:u w:val="none"/>
           <w:effect w:val="none"/>
           <w:shd w:fill="auto" w:val="clear"/>
@@ -1716,23 +1878,25 @@
           <w:strike w:val="false"/>
           <w:dstrike w:val="false"/>
           <w:color w:val="1B1C1D"/>
-          <w:sz w:val="30"/>
-          <w:u w:val="none"/>
-          <w:effect w:val="none"/>
-          <w:shd w:fill="auto" w:val="clear"/>
-        </w:rPr>
-      </w:pPr>
-      <w:r>
-        <w:rPr>
-          <w:rFonts w:ascii="Google Sans Text;sans-serif" w:hAnsi="Google Sans Text;sans-serif"/>
-          <w:b w:val="false"/>
-          <w:i w:val="false"/>
-          <w:caps w:val="false"/>
-          <w:smallCaps w:val="false"/>
-          <w:strike w:val="false"/>
-          <w:dstrike w:val="false"/>
-          <w:color w:val="1B1C1D"/>
-          <w:sz w:val="30"/>
+          <w:sz w:val="26"/>
+          <w:szCs w:val="26"/>
+          <w:u w:val="none"/>
+          <w:effect w:val="none"/>
+          <w:shd w:fill="auto" w:val="clear"/>
+        </w:rPr>
+      </w:pPr>
+      <w:r>
+        <w:rPr>
+          <w:rFonts w:ascii="Google Sans Text;sans-serif" w:hAnsi="Google Sans Text;sans-serif"/>
+          <w:b w:val="false"/>
+          <w:i w:val="false"/>
+          <w:caps w:val="false"/>
+          <w:smallCaps w:val="false"/>
+          <w:strike w:val="false"/>
+          <w:dstrike w:val="false"/>
+          <w:color w:val="1B1C1D"/>
+          <w:sz w:val="26"/>
+          <w:szCs w:val="26"/>
           <w:u w:val="none"/>
           <w:effect w:val="none"/>
           <w:shd w:fill="auto" w:val="clear"/>
@@ -1764,23 +1928,25 @@
           <w:strike w:val="false"/>
           <w:dstrike w:val="false"/>
           <w:color w:val="1B1C1D"/>
-          <w:sz w:val="30"/>
-          <w:u w:val="none"/>
-          <w:effect w:val="none"/>
-          <w:shd w:fill="auto" w:val="clear"/>
-        </w:rPr>
-      </w:pPr>
-      <w:r>
-        <w:rPr>
-          <w:rFonts w:ascii="Google Sans Text;sans-serif" w:hAnsi="Google Sans Text;sans-serif"/>
-          <w:b w:val="false"/>
-          <w:i w:val="false"/>
-          <w:caps w:val="false"/>
-          <w:smallCaps w:val="false"/>
-          <w:strike w:val="false"/>
-          <w:dstrike w:val="false"/>
-          <w:color w:val="1B1C1D"/>
-          <w:sz w:val="30"/>
+          <w:sz w:val="26"/>
+          <w:szCs w:val="26"/>
+          <w:u w:val="none"/>
+          <w:effect w:val="none"/>
+          <w:shd w:fill="auto" w:val="clear"/>
+        </w:rPr>
+      </w:pPr>
+      <w:r>
+        <w:rPr>
+          <w:rFonts w:ascii="Google Sans Text;sans-serif" w:hAnsi="Google Sans Text;sans-serif"/>
+          <w:b w:val="false"/>
+          <w:i w:val="false"/>
+          <w:caps w:val="false"/>
+          <w:smallCaps w:val="false"/>
+          <w:strike w:val="false"/>
+          <w:dstrike w:val="false"/>
+          <w:color w:val="1B1C1D"/>
+          <w:sz w:val="26"/>
+          <w:szCs w:val="26"/>
           <w:u w:val="none"/>
           <w:effect w:val="none"/>
           <w:shd w:fill="auto" w:val="clear"/>
@@ -1812,22 +1978,24 @@
           <w:strike w:val="false"/>
           <w:dstrike w:val="false"/>
           <w:color w:val="000000"/>
-          <w:sz w:val="22"/>
-          <w:u w:val="none"/>
-          <w:effect w:val="none"/>
-        </w:rPr>
-      </w:pPr>
-      <w:r>
-        <w:rPr>
-          <w:rFonts w:ascii="Google Sans Text;sans-serif" w:hAnsi="Google Sans Text;sans-serif"/>
-          <w:b w:val="false"/>
-          <w:i w:val="false"/>
-          <w:caps w:val="false"/>
-          <w:smallCaps w:val="false"/>
-          <w:strike w:val="false"/>
-          <w:dstrike w:val="false"/>
-          <w:color w:val="1B1C1D"/>
-          <w:sz w:val="30"/>
+          <w:sz w:val="26"/>
+          <w:szCs w:val="26"/>
+          <w:u w:val="none"/>
+          <w:effect w:val="none"/>
+        </w:rPr>
+      </w:pPr>
+      <w:r>
+        <w:rPr>
+          <w:rFonts w:ascii="Google Sans Text;sans-serif" w:hAnsi="Google Sans Text;sans-serif"/>
+          <w:b w:val="false"/>
+          <w:i w:val="false"/>
+          <w:caps w:val="false"/>
+          <w:smallCaps w:val="false"/>
+          <w:strike w:val="false"/>
+          <w:dstrike w:val="false"/>
+          <w:color w:val="1B1C1D"/>
+          <w:sz w:val="26"/>
+          <w:szCs w:val="26"/>
           <w:u w:val="none"/>
           <w:effect w:val="none"/>
           <w:shd w:fill="auto" w:val="clear"/>
@@ -1844,7 +2012,8 @@
           <w:strike w:val="false"/>
           <w:dstrike w:val="false"/>
           <w:color w:val="1B1C1D"/>
-          <w:sz w:val="30"/>
+          <w:sz w:val="26"/>
+          <w:szCs w:val="26"/>
           <w:u w:val="none"/>
           <w:effect w:val="none"/>
           <w:shd w:fill="auto" w:val="clear"/>
@@ -1861,7 +2030,8 @@
           <w:strike w:val="false"/>
           <w:dstrike w:val="false"/>
           <w:color w:val="1B1C1D"/>
-          <w:sz w:val="22"/>
+          <w:sz w:val="26"/>
+          <w:szCs w:val="26"/>
           <w:u w:val="none"/>
           <w:effect w:val="none"/>
           <w:shd w:fill="auto" w:val="clear"/>
@@ -1878,7 +2048,8 @@
           <w:strike w:val="false"/>
           <w:dstrike w:val="false"/>
           <w:color w:val="1B1C1D"/>
-          <w:sz w:val="30"/>
+          <w:sz w:val="26"/>
+          <w:szCs w:val="26"/>
           <w:u w:val="none"/>
           <w:effect w:val="none"/>
           <w:shd w:fill="auto" w:val="clear"/>
@@ -1910,23 +2081,25 @@
           <w:strike w:val="false"/>
           <w:dstrike w:val="false"/>
           <w:color w:val="1B1C1D"/>
-          <w:sz w:val="30"/>
-          <w:u w:val="none"/>
-          <w:effect w:val="none"/>
-          <w:shd w:fill="auto" w:val="clear"/>
-        </w:rPr>
-      </w:pPr>
-      <w:r>
-        <w:rPr>
-          <w:rFonts w:ascii="Google Sans Text;sans-serif" w:hAnsi="Google Sans Text;sans-serif"/>
-          <w:b w:val="false"/>
-          <w:i w:val="false"/>
-          <w:caps w:val="false"/>
-          <w:smallCaps w:val="false"/>
-          <w:strike w:val="false"/>
-          <w:dstrike w:val="false"/>
-          <w:color w:val="1B1C1D"/>
-          <w:sz w:val="30"/>
+          <w:sz w:val="26"/>
+          <w:szCs w:val="26"/>
+          <w:u w:val="none"/>
+          <w:effect w:val="none"/>
+          <w:shd w:fill="auto" w:val="clear"/>
+        </w:rPr>
+      </w:pPr>
+      <w:r>
+        <w:rPr>
+          <w:rFonts w:ascii="Google Sans Text;sans-serif" w:hAnsi="Google Sans Text;sans-serif"/>
+          <w:b w:val="false"/>
+          <w:i w:val="false"/>
+          <w:caps w:val="false"/>
+          <w:smallCaps w:val="false"/>
+          <w:strike w:val="false"/>
+          <w:dstrike w:val="false"/>
+          <w:color w:val="1B1C1D"/>
+          <w:sz w:val="26"/>
+          <w:szCs w:val="26"/>
           <w:u w:val="none"/>
           <w:effect w:val="none"/>
           <w:shd w:fill="auto" w:val="clear"/>
@@ -1958,23 +2131,25 @@
           <w:strike w:val="false"/>
           <w:dstrike w:val="false"/>
           <w:color w:val="1B1C1D"/>
-          <w:sz w:val="30"/>
-          <w:u w:val="none"/>
-          <w:effect w:val="none"/>
-          <w:shd w:fill="auto" w:val="clear"/>
-        </w:rPr>
-      </w:pPr>
-      <w:r>
-        <w:rPr>
-          <w:rFonts w:ascii="Google Sans Text;sans-serif" w:hAnsi="Google Sans Text;sans-serif"/>
-          <w:b w:val="false"/>
-          <w:i w:val="false"/>
-          <w:caps w:val="false"/>
-          <w:smallCaps w:val="false"/>
-          <w:strike w:val="false"/>
-          <w:dstrike w:val="false"/>
-          <w:color w:val="1B1C1D"/>
-          <w:sz w:val="30"/>
+          <w:sz w:val="26"/>
+          <w:szCs w:val="26"/>
+          <w:u w:val="none"/>
+          <w:effect w:val="none"/>
+          <w:shd w:fill="auto" w:val="clear"/>
+        </w:rPr>
+      </w:pPr>
+      <w:r>
+        <w:rPr>
+          <w:rFonts w:ascii="Google Sans Text;sans-serif" w:hAnsi="Google Sans Text;sans-serif"/>
+          <w:b w:val="false"/>
+          <w:i w:val="false"/>
+          <w:caps w:val="false"/>
+          <w:smallCaps w:val="false"/>
+          <w:strike w:val="false"/>
+          <w:dstrike w:val="false"/>
+          <w:color w:val="1B1C1D"/>
+          <w:sz w:val="26"/>
+          <w:szCs w:val="26"/>
           <w:u w:val="none"/>
           <w:effect w:val="none"/>
           <w:shd w:fill="auto" w:val="clear"/>
@@ -2006,7 +2181,8 @@
           <w:strike w:val="false"/>
           <w:dstrike w:val="false"/>
           <w:color w:val="1B1C1D"/>
-          <w:sz w:val="30"/>
+          <w:sz w:val="26"/>
+          <w:szCs w:val="26"/>
           <w:u w:val="none"/>
           <w:effect w:val="none"/>
           <w:shd w:fill="auto" w:val="clear"/>
@@ -2022,7 +2198,8 @@
           <w:strike w:val="false"/>
           <w:dstrike w:val="false"/>
           <w:color w:val="1B1C1D"/>
-          <w:sz w:val="30"/>
+          <w:sz w:val="26"/>
+          <w:szCs w:val="26"/>
           <w:u w:val="none"/>
           <w:effect w:val="none"/>
           <w:shd w:fill="auto" w:val="clear"/>
@@ -2054,23 +2231,25 @@
           <w:strike w:val="false"/>
           <w:dstrike w:val="false"/>
           <w:color w:val="1B1C1D"/>
-          <w:sz w:val="30"/>
-          <w:u w:val="none"/>
-          <w:effect w:val="none"/>
-          <w:shd w:fill="auto" w:val="clear"/>
-        </w:rPr>
-      </w:pPr>
-      <w:r>
-        <w:rPr>
-          <w:rFonts w:ascii="Google Sans Text;sans-serif" w:hAnsi="Google Sans Text;sans-serif"/>
-          <w:b w:val="false"/>
-          <w:i w:val="false"/>
-          <w:caps w:val="false"/>
-          <w:smallCaps w:val="false"/>
-          <w:strike w:val="false"/>
-          <w:dstrike w:val="false"/>
-          <w:color w:val="1B1C1D"/>
-          <w:sz w:val="30"/>
+          <w:sz w:val="26"/>
+          <w:szCs w:val="26"/>
+          <w:u w:val="none"/>
+          <w:effect w:val="none"/>
+          <w:shd w:fill="auto" w:val="clear"/>
+        </w:rPr>
+      </w:pPr>
+      <w:r>
+        <w:rPr>
+          <w:rFonts w:ascii="Google Sans Text;sans-serif" w:hAnsi="Google Sans Text;sans-serif"/>
+          <w:b w:val="false"/>
+          <w:i w:val="false"/>
+          <w:caps w:val="false"/>
+          <w:smallCaps w:val="false"/>
+          <w:strike w:val="false"/>
+          <w:dstrike w:val="false"/>
+          <w:color w:val="1B1C1D"/>
+          <w:sz w:val="26"/>
+          <w:szCs w:val="26"/>
           <w:u w:val="none"/>
           <w:effect w:val="none"/>
           <w:shd w:fill="auto" w:val="clear"/>
@@ -2102,23 +2281,25 @@
           <w:strike w:val="false"/>
           <w:dstrike w:val="false"/>
           <w:color w:val="1B1C1D"/>
-          <w:sz w:val="30"/>
-          <w:u w:val="none"/>
-          <w:effect w:val="none"/>
-          <w:shd w:fill="auto" w:val="clear"/>
-        </w:rPr>
-      </w:pPr>
-      <w:r>
-        <w:rPr>
-          <w:rFonts w:ascii="Google Sans Text;sans-serif" w:hAnsi="Google Sans Text;sans-serif"/>
-          <w:b w:val="false"/>
-          <w:i w:val="false"/>
-          <w:caps w:val="false"/>
-          <w:smallCaps w:val="false"/>
-          <w:strike w:val="false"/>
-          <w:dstrike w:val="false"/>
-          <w:color w:val="1B1C1D"/>
-          <w:sz w:val="30"/>
+          <w:sz w:val="26"/>
+          <w:szCs w:val="26"/>
+          <w:u w:val="none"/>
+          <w:effect w:val="none"/>
+          <w:shd w:fill="auto" w:val="clear"/>
+        </w:rPr>
+      </w:pPr>
+      <w:r>
+        <w:rPr>
+          <w:rFonts w:ascii="Google Sans Text;sans-serif" w:hAnsi="Google Sans Text;sans-serif"/>
+          <w:b w:val="false"/>
+          <w:i w:val="false"/>
+          <w:caps w:val="false"/>
+          <w:smallCaps w:val="false"/>
+          <w:strike w:val="false"/>
+          <w:dstrike w:val="false"/>
+          <w:color w:val="1B1C1D"/>
+          <w:sz w:val="26"/>
+          <w:szCs w:val="26"/>
           <w:u w:val="none"/>
           <w:effect w:val="none"/>
           <w:shd w:fill="auto" w:val="clear"/>
@@ -2150,23 +2331,25 @@
           <w:strike w:val="false"/>
           <w:dstrike w:val="false"/>
           <w:color w:val="1B1C1D"/>
-          <w:sz w:val="30"/>
-          <w:u w:val="none"/>
-          <w:effect w:val="none"/>
-          <w:shd w:fill="auto" w:val="clear"/>
-        </w:rPr>
-      </w:pPr>
-      <w:r>
-        <w:rPr>
-          <w:rFonts w:ascii="Google Sans Text;sans-serif" w:hAnsi="Google Sans Text;sans-serif"/>
-          <w:b w:val="false"/>
-          <w:i w:val="false"/>
-          <w:caps w:val="false"/>
-          <w:smallCaps w:val="false"/>
-          <w:strike w:val="false"/>
-          <w:dstrike w:val="false"/>
-          <w:color w:val="1B1C1D"/>
-          <w:sz w:val="30"/>
+          <w:sz w:val="26"/>
+          <w:szCs w:val="26"/>
+          <w:u w:val="none"/>
+          <w:effect w:val="none"/>
+          <w:shd w:fill="auto" w:val="clear"/>
+        </w:rPr>
+      </w:pPr>
+      <w:r>
+        <w:rPr>
+          <w:rFonts w:ascii="Google Sans Text;sans-serif" w:hAnsi="Google Sans Text;sans-serif"/>
+          <w:b w:val="false"/>
+          <w:i w:val="false"/>
+          <w:caps w:val="false"/>
+          <w:smallCaps w:val="false"/>
+          <w:strike w:val="false"/>
+          <w:dstrike w:val="false"/>
+          <w:color w:val="1B1C1D"/>
+          <w:sz w:val="26"/>
+          <w:szCs w:val="26"/>
           <w:u w:val="none"/>
           <w:effect w:val="none"/>
           <w:shd w:fill="auto" w:val="clear"/>
@@ -2189,7 +2372,8 @@
           <w:strike w:val="false"/>
           <w:dstrike w:val="false"/>
           <w:color w:val="1B1C1D"/>
-          <w:sz w:val="24"/>
+          <w:sz w:val="26"/>
+          <w:szCs w:val="26"/>
           <w:u w:val="none"/>
           <w:effect w:val="none"/>
           <w:shd w:fill="auto" w:val="clear"/>
@@ -2205,7 +2389,8 @@
           <w:strike w:val="false"/>
           <w:dstrike w:val="false"/>
           <w:color w:val="1B1C1D"/>
-          <w:sz w:val="24"/>
+          <w:sz w:val="26"/>
+          <w:szCs w:val="26"/>
           <w:u w:val="none"/>
           <w:effect w:val="none"/>
           <w:shd w:fill="auto" w:val="clear"/>
@@ -2237,7 +2422,8 @@
           <w:strike w:val="false"/>
           <w:dstrike w:val="false"/>
           <w:color w:val="1B1C1D"/>
-          <w:sz w:val="30"/>
+          <w:sz w:val="26"/>
+          <w:szCs w:val="26"/>
           <w:u w:val="none"/>
           <w:effect w:val="none"/>
           <w:shd w:fill="auto" w:val="clear"/>
@@ -2253,7 +2439,8 @@
           <w:strike w:val="false"/>
           <w:dstrike w:val="false"/>
           <w:color w:val="1B1C1D"/>
-          <w:sz w:val="30"/>
+          <w:sz w:val="26"/>
+          <w:szCs w:val="26"/>
           <w:u w:val="none"/>
           <w:effect w:val="none"/>
           <w:shd w:fill="auto" w:val="clear"/>
@@ -2285,7 +2472,8 @@
           <w:strike w:val="false"/>
           <w:dstrike w:val="false"/>
           <w:color w:val="000000"/>
-          <w:sz w:val="22"/>
+          <w:sz w:val="26"/>
+          <w:szCs w:val="26"/>
           <w:u w:val="none"/>
           <w:effect w:val="none"/>
         </w:rPr>
@@ -2300,7 +2488,8 @@
           <w:strike w:val="false"/>
           <w:dstrike w:val="false"/>
           <w:color w:val="1B1C1D"/>
-          <w:sz w:val="30"/>
+          <w:sz w:val="26"/>
+          <w:szCs w:val="26"/>
           <w:u w:val="none"/>
           <w:effect w:val="none"/>
           <w:shd w:fill="auto" w:val="clear"/>
@@ -2317,7 +2506,8 @@
           <w:strike w:val="false"/>
           <w:dstrike w:val="false"/>
           <w:color w:val="1B1C1D"/>
-          <w:sz w:val="22"/>
+          <w:sz w:val="26"/>
+          <w:szCs w:val="26"/>
           <w:u w:val="none"/>
           <w:effect w:val="none"/>
           <w:shd w:fill="auto" w:val="clear"/>
@@ -2334,7 +2524,8 @@
           <w:strike w:val="false"/>
           <w:dstrike w:val="false"/>
           <w:color w:val="1B1C1D"/>
-          <w:sz w:val="30"/>
+          <w:sz w:val="26"/>
+          <w:szCs w:val="26"/>
           <w:u w:val="none"/>
           <w:effect w:val="none"/>
           <w:shd w:fill="auto" w:val="clear"/>
@@ -2366,22 +2557,24 @@
           <w:strike w:val="false"/>
           <w:dstrike w:val="false"/>
           <w:color w:val="000000"/>
-          <w:sz w:val="22"/>
-          <w:u w:val="none"/>
-          <w:effect w:val="none"/>
-        </w:rPr>
-      </w:pPr>
-      <w:r>
-        <w:rPr>
-          <w:rFonts w:ascii="Google Sans Text;sans-serif" w:hAnsi="Google Sans Text;sans-serif"/>
-          <w:b w:val="false"/>
-          <w:i w:val="false"/>
-          <w:caps w:val="false"/>
-          <w:smallCaps w:val="false"/>
-          <w:strike w:val="false"/>
-          <w:dstrike w:val="false"/>
-          <w:color w:val="1B1C1D"/>
-          <w:sz w:val="30"/>
+          <w:sz w:val="26"/>
+          <w:szCs w:val="26"/>
+          <w:u w:val="none"/>
+          <w:effect w:val="none"/>
+        </w:rPr>
+      </w:pPr>
+      <w:r>
+        <w:rPr>
+          <w:rFonts w:ascii="Google Sans Text;sans-serif" w:hAnsi="Google Sans Text;sans-serif"/>
+          <w:b w:val="false"/>
+          <w:i w:val="false"/>
+          <w:caps w:val="false"/>
+          <w:smallCaps w:val="false"/>
+          <w:strike w:val="false"/>
+          <w:dstrike w:val="false"/>
+          <w:color w:val="1B1C1D"/>
+          <w:sz w:val="26"/>
+          <w:szCs w:val="26"/>
           <w:u w:val="none"/>
           <w:effect w:val="none"/>
           <w:shd w:fill="auto" w:val="clear"/>
@@ -2398,7 +2591,8 @@
           <w:strike w:val="false"/>
           <w:dstrike w:val="false"/>
           <w:color w:val="1B1C1D"/>
-          <w:sz w:val="30"/>
+          <w:sz w:val="26"/>
+          <w:szCs w:val="26"/>
           <w:u w:val="none"/>
           <w:effect w:val="none"/>
           <w:shd w:fill="auto" w:val="clear"/>
@@ -2415,7 +2609,8 @@
           <w:strike w:val="false"/>
           <w:dstrike w:val="false"/>
           <w:color w:val="1B1C1D"/>
-          <w:sz w:val="22"/>
+          <w:sz w:val="26"/>
+          <w:szCs w:val="26"/>
           <w:u w:val="none"/>
           <w:effect w:val="none"/>
           <w:shd w:fill="auto" w:val="clear"/>
@@ -2432,7 +2627,8 @@
           <w:strike w:val="false"/>
           <w:dstrike w:val="false"/>
           <w:color w:val="1B1C1D"/>
-          <w:sz w:val="30"/>
+          <w:sz w:val="26"/>
+          <w:szCs w:val="26"/>
           <w:u w:val="none"/>
           <w:effect w:val="none"/>
           <w:shd w:fill="auto" w:val="clear"/>
@@ -2464,23 +2660,25 @@
           <w:strike w:val="false"/>
           <w:dstrike w:val="false"/>
           <w:color w:val="1B1C1D"/>
-          <w:sz w:val="30"/>
-          <w:u w:val="none"/>
-          <w:effect w:val="none"/>
-          <w:shd w:fill="auto" w:val="clear"/>
-        </w:rPr>
-      </w:pPr>
-      <w:r>
-        <w:rPr>
-          <w:rFonts w:ascii="Google Sans Text;sans-serif" w:hAnsi="Google Sans Text;sans-serif"/>
-          <w:b w:val="false"/>
-          <w:i w:val="false"/>
-          <w:caps w:val="false"/>
-          <w:smallCaps w:val="false"/>
-          <w:strike w:val="false"/>
-          <w:dstrike w:val="false"/>
-          <w:color w:val="1B1C1D"/>
-          <w:sz w:val="30"/>
+          <w:sz w:val="26"/>
+          <w:szCs w:val="26"/>
+          <w:u w:val="none"/>
+          <w:effect w:val="none"/>
+          <w:shd w:fill="auto" w:val="clear"/>
+        </w:rPr>
+      </w:pPr>
+      <w:r>
+        <w:rPr>
+          <w:rFonts w:ascii="Google Sans Text;sans-serif" w:hAnsi="Google Sans Text;sans-serif"/>
+          <w:b w:val="false"/>
+          <w:i w:val="false"/>
+          <w:caps w:val="false"/>
+          <w:smallCaps w:val="false"/>
+          <w:strike w:val="false"/>
+          <w:dstrike w:val="false"/>
+          <w:color w:val="1B1C1D"/>
+          <w:sz w:val="26"/>
+          <w:szCs w:val="26"/>
           <w:u w:val="none"/>
           <w:effect w:val="none"/>
           <w:shd w:fill="auto" w:val="clear"/>
@@ -2512,7 +2710,8 @@
           <w:strike w:val="false"/>
           <w:dstrike w:val="false"/>
           <w:color w:val="000000"/>
-          <w:sz w:val="22"/>
+          <w:sz w:val="26"/>
+          <w:szCs w:val="26"/>
           <w:u w:val="none"/>
           <w:effect w:val="none"/>
         </w:rPr>
@@ -2527,7 +2726,8 @@
           <w:strike w:val="false"/>
           <w:dstrike w:val="false"/>
           <w:color w:val="1B1C1D"/>
-          <w:sz w:val="30"/>
+          <w:sz w:val="26"/>
+          <w:szCs w:val="26"/>
           <w:u w:val="none"/>
           <w:effect w:val="none"/>
           <w:shd w:fill="auto" w:val="clear"/>
@@ -2544,7 +2744,8 @@
           <w:strike w:val="false"/>
           <w:dstrike w:val="false"/>
           <w:color w:val="1B1C1D"/>
-          <w:sz w:val="22"/>
+          <w:sz w:val="26"/>
+          <w:szCs w:val="26"/>
           <w:u w:val="none"/>
           <w:effect w:val="none"/>
           <w:shd w:fill="auto" w:val="clear"/>
@@ -2561,7 +2762,8 @@
           <w:strike w:val="false"/>
           <w:dstrike w:val="false"/>
           <w:color w:val="1B1C1D"/>
-          <w:sz w:val="30"/>
+          <w:sz w:val="26"/>
+          <w:szCs w:val="26"/>
           <w:u w:val="none"/>
           <w:effect w:val="none"/>
           <w:shd w:fill="auto" w:val="clear"/>
@@ -2593,7 +2795,8 @@
           <w:strike w:val="false"/>
           <w:dstrike w:val="false"/>
           <w:color w:val="000000"/>
-          <w:sz w:val="22"/>
+          <w:sz w:val="26"/>
+          <w:szCs w:val="26"/>
           <w:u w:val="none"/>
           <w:effect w:val="none"/>
         </w:rPr>
@@ -2608,7 +2811,8 @@
           <w:strike w:val="false"/>
           <w:dstrike w:val="false"/>
           <w:color w:val="1B1C1D"/>
-          <w:sz w:val="30"/>
+          <w:sz w:val="26"/>
+          <w:szCs w:val="26"/>
           <w:u w:val="none"/>
           <w:effect w:val="none"/>
           <w:shd w:fill="auto" w:val="clear"/>
@@ -2625,7 +2829,8 @@
           <w:strike w:val="false"/>
           <w:dstrike w:val="false"/>
           <w:color w:val="1B1C1D"/>
-          <w:sz w:val="22"/>
+          <w:sz w:val="26"/>
+          <w:szCs w:val="26"/>
           <w:u w:val="none"/>
           <w:effect w:val="none"/>
           <w:shd w:fill="auto" w:val="clear"/>
@@ -2642,7 +2847,8 @@
           <w:strike w:val="false"/>
           <w:dstrike w:val="false"/>
           <w:color w:val="1B1C1D"/>
-          <w:sz w:val="30"/>
+          <w:sz w:val="26"/>
+          <w:szCs w:val="26"/>
           <w:u w:val="none"/>
           <w:effect w:val="none"/>
           <w:shd w:fill="auto" w:val="clear"/>
@@ -2674,7 +2880,8 @@
           <w:strike w:val="false"/>
           <w:dstrike w:val="false"/>
           <w:color w:val="1B1C1D"/>
-          <w:sz w:val="30"/>
+          <w:sz w:val="26"/>
+          <w:szCs w:val="26"/>
           <w:u w:val="none"/>
           <w:effect w:val="none"/>
           <w:shd w:fill="auto" w:val="clear"/>
@@ -2690,7 +2897,8 @@
           <w:strike w:val="false"/>
           <w:dstrike w:val="false"/>
           <w:color w:val="1B1C1D"/>
-          <w:sz w:val="30"/>
+          <w:sz w:val="26"/>
+          <w:szCs w:val="26"/>
           <w:u w:val="none"/>
           <w:effect w:val="none"/>
           <w:shd w:fill="auto" w:val="clear"/>
@@ -2722,7 +2930,8 @@
           <w:strike w:val="false"/>
           <w:dstrike w:val="false"/>
           <w:color w:val="000000"/>
-          <w:sz w:val="22"/>
+          <w:sz w:val="26"/>
+          <w:szCs w:val="26"/>
           <w:u w:val="none"/>
           <w:effect w:val="none"/>
         </w:rPr>
@@ -2737,7 +2946,8 @@
           <w:strike w:val="false"/>
           <w:dstrike w:val="false"/>
           <w:color w:val="1B1C1D"/>
-          <w:sz w:val="30"/>
+          <w:sz w:val="26"/>
+          <w:szCs w:val="26"/>
           <w:u w:val="none"/>
           <w:effect w:val="none"/>
           <w:shd w:fill="auto" w:val="clear"/>
@@ -2754,7 +2964,8 @@
           <w:strike w:val="false"/>
           <w:dstrike w:val="false"/>
           <w:color w:val="1B1C1D"/>
-          <w:sz w:val="22"/>
+          <w:sz w:val="26"/>
+          <w:szCs w:val="26"/>
           <w:u w:val="none"/>
           <w:effect w:val="none"/>
           <w:shd w:fill="auto" w:val="clear"/>
@@ -2771,7 +2982,8 @@
           <w:strike w:val="false"/>
           <w:dstrike w:val="false"/>
           <w:color w:val="1B1C1D"/>
-          <w:sz w:val="30"/>
+          <w:sz w:val="26"/>
+          <w:szCs w:val="26"/>
           <w:u w:val="none"/>
           <w:effect w:val="none"/>
           <w:shd w:fill="auto" w:val="clear"/>
@@ -2803,23 +3015,25 @@
           <w:strike w:val="false"/>
           <w:dstrike w:val="false"/>
           <w:color w:val="1B1C1D"/>
-          <w:sz w:val="30"/>
-          <w:u w:val="none"/>
-          <w:effect w:val="none"/>
-          <w:shd w:fill="auto" w:val="clear"/>
-        </w:rPr>
-      </w:pPr>
-      <w:r>
-        <w:rPr>
-          <w:rFonts w:ascii="Google Sans Text;sans-serif" w:hAnsi="Google Sans Text;sans-serif"/>
-          <w:b w:val="false"/>
-          <w:i w:val="false"/>
-          <w:caps w:val="false"/>
-          <w:smallCaps w:val="false"/>
-          <w:strike w:val="false"/>
-          <w:dstrike w:val="false"/>
-          <w:color w:val="1B1C1D"/>
-          <w:sz w:val="30"/>
+          <w:sz w:val="26"/>
+          <w:szCs w:val="26"/>
+          <w:u w:val="none"/>
+          <w:effect w:val="none"/>
+          <w:shd w:fill="auto" w:val="clear"/>
+        </w:rPr>
+      </w:pPr>
+      <w:r>
+        <w:rPr>
+          <w:rFonts w:ascii="Google Sans Text;sans-serif" w:hAnsi="Google Sans Text;sans-serif"/>
+          <w:b w:val="false"/>
+          <w:i w:val="false"/>
+          <w:caps w:val="false"/>
+          <w:smallCaps w:val="false"/>
+          <w:strike w:val="false"/>
+          <w:dstrike w:val="false"/>
+          <w:color w:val="1B1C1D"/>
+          <w:sz w:val="26"/>
+          <w:szCs w:val="26"/>
           <w:u w:val="none"/>
           <w:effect w:val="none"/>
           <w:shd w:fill="auto" w:val="clear"/>
@@ -2851,23 +3065,25 @@
           <w:strike w:val="false"/>
           <w:dstrike w:val="false"/>
           <w:color w:val="1B1C1D"/>
-          <w:sz w:val="30"/>
-          <w:u w:val="none"/>
-          <w:effect w:val="none"/>
-          <w:shd w:fill="auto" w:val="clear"/>
-        </w:rPr>
-      </w:pPr>
-      <w:r>
-        <w:rPr>
-          <w:rFonts w:ascii="Google Sans Text;sans-serif" w:hAnsi="Google Sans Text;sans-serif"/>
-          <w:b w:val="false"/>
-          <w:i w:val="false"/>
-          <w:caps w:val="false"/>
-          <w:smallCaps w:val="false"/>
-          <w:strike w:val="false"/>
-          <w:dstrike w:val="false"/>
-          <w:color w:val="1B1C1D"/>
-          <w:sz w:val="30"/>
+          <w:sz w:val="26"/>
+          <w:szCs w:val="26"/>
+          <w:u w:val="none"/>
+          <w:effect w:val="none"/>
+          <w:shd w:fill="auto" w:val="clear"/>
+        </w:rPr>
+      </w:pPr>
+      <w:r>
+        <w:rPr>
+          <w:rFonts w:ascii="Google Sans Text;sans-serif" w:hAnsi="Google Sans Text;sans-serif"/>
+          <w:b w:val="false"/>
+          <w:i w:val="false"/>
+          <w:caps w:val="false"/>
+          <w:smallCaps w:val="false"/>
+          <w:strike w:val="false"/>
+          <w:dstrike w:val="false"/>
+          <w:color w:val="1B1C1D"/>
+          <w:sz w:val="26"/>
+          <w:szCs w:val="26"/>
           <w:u w:val="none"/>
           <w:effect w:val="none"/>
           <w:shd w:fill="auto" w:val="clear"/>
@@ -2899,22 +3115,24 @@
           <w:strike w:val="false"/>
           <w:dstrike w:val="false"/>
           <w:color w:val="000000"/>
-          <w:sz w:val="22"/>
-          <w:u w:val="none"/>
-          <w:effect w:val="none"/>
-        </w:rPr>
-      </w:pPr>
-      <w:r>
-        <w:rPr>
-          <w:rFonts w:ascii="Google Sans Text;sans-serif" w:hAnsi="Google Sans Text;sans-serif"/>
-          <w:b w:val="false"/>
-          <w:i w:val="false"/>
-          <w:caps w:val="false"/>
-          <w:smallCaps w:val="false"/>
-          <w:strike w:val="false"/>
-          <w:dstrike w:val="false"/>
-          <w:color w:val="1B1C1D"/>
-          <w:sz w:val="30"/>
+          <w:sz w:val="26"/>
+          <w:szCs w:val="26"/>
+          <w:u w:val="none"/>
+          <w:effect w:val="none"/>
+        </w:rPr>
+      </w:pPr>
+      <w:r>
+        <w:rPr>
+          <w:rFonts w:ascii="Google Sans Text;sans-serif" w:hAnsi="Google Sans Text;sans-serif"/>
+          <w:b w:val="false"/>
+          <w:i w:val="false"/>
+          <w:caps w:val="false"/>
+          <w:smallCaps w:val="false"/>
+          <w:strike w:val="false"/>
+          <w:dstrike w:val="false"/>
+          <w:color w:val="1B1C1D"/>
+          <w:sz w:val="26"/>
+          <w:szCs w:val="26"/>
           <w:u w:val="none"/>
           <w:effect w:val="none"/>
           <w:shd w:fill="auto" w:val="clear"/>
@@ -2931,7 +3149,8 @@
           <w:strike w:val="false"/>
           <w:dstrike w:val="false"/>
           <w:color w:val="1B1C1D"/>
-          <w:sz w:val="30"/>
+          <w:sz w:val="26"/>
+          <w:szCs w:val="26"/>
           <w:u w:val="none"/>
           <w:effect w:val="none"/>
           <w:shd w:fill="auto" w:val="clear"/>
@@ -2948,7 +3167,8 @@
           <w:strike w:val="false"/>
           <w:dstrike w:val="false"/>
           <w:color w:val="1B1C1D"/>
-          <w:sz w:val="22"/>
+          <w:sz w:val="26"/>
+          <w:szCs w:val="26"/>
           <w:u w:val="none"/>
           <w:effect w:val="none"/>
           <w:shd w:fill="auto" w:val="clear"/>
@@ -2965,7 +3185,8 @@
           <w:strike w:val="false"/>
           <w:dstrike w:val="false"/>
           <w:color w:val="1B1C1D"/>
-          <w:sz w:val="30"/>
+          <w:sz w:val="26"/>
+          <w:szCs w:val="26"/>
           <w:u w:val="none"/>
           <w:effect w:val="none"/>
           <w:shd w:fill="auto" w:val="clear"/>
@@ -2997,23 +3218,25 @@
           <w:strike w:val="false"/>
           <w:dstrike w:val="false"/>
           <w:color w:val="1B1C1D"/>
-          <w:sz w:val="30"/>
-          <w:u w:val="none"/>
-          <w:effect w:val="none"/>
-          <w:shd w:fill="auto" w:val="clear"/>
-        </w:rPr>
-      </w:pPr>
-      <w:r>
-        <w:rPr>
-          <w:rFonts w:ascii="Google Sans Text;sans-serif" w:hAnsi="Google Sans Text;sans-serif"/>
-          <w:b w:val="false"/>
-          <w:i w:val="false"/>
-          <w:caps w:val="false"/>
-          <w:smallCaps w:val="false"/>
-          <w:strike w:val="false"/>
-          <w:dstrike w:val="false"/>
-          <w:color w:val="1B1C1D"/>
-          <w:sz w:val="30"/>
+          <w:sz w:val="26"/>
+          <w:szCs w:val="26"/>
+          <w:u w:val="none"/>
+          <w:effect w:val="none"/>
+          <w:shd w:fill="auto" w:val="clear"/>
+        </w:rPr>
+      </w:pPr>
+      <w:r>
+        <w:rPr>
+          <w:rFonts w:ascii="Google Sans Text;sans-serif" w:hAnsi="Google Sans Text;sans-serif"/>
+          <w:b w:val="false"/>
+          <w:i w:val="false"/>
+          <w:caps w:val="false"/>
+          <w:smallCaps w:val="false"/>
+          <w:strike w:val="false"/>
+          <w:dstrike w:val="false"/>
+          <w:color w:val="1B1C1D"/>
+          <w:sz w:val="26"/>
+          <w:szCs w:val="26"/>
           <w:u w:val="none"/>
           <w:effect w:val="none"/>
           <w:shd w:fill="auto" w:val="clear"/>
@@ -3045,23 +3268,25 @@
           <w:strike w:val="false"/>
           <w:dstrike w:val="false"/>
           <w:color w:val="1B1C1D"/>
-          <w:sz w:val="30"/>
-          <w:u w:val="none"/>
-          <w:effect w:val="none"/>
-          <w:shd w:fill="auto" w:val="clear"/>
-        </w:rPr>
-      </w:pPr>
-      <w:r>
-        <w:rPr>
-          <w:rFonts w:ascii="Google Sans Text;sans-serif" w:hAnsi="Google Sans Text;sans-serif"/>
-          <w:b w:val="false"/>
-          <w:i w:val="false"/>
-          <w:caps w:val="false"/>
-          <w:smallCaps w:val="false"/>
-          <w:strike w:val="false"/>
-          <w:dstrike w:val="false"/>
-          <w:color w:val="1B1C1D"/>
-          <w:sz w:val="30"/>
+          <w:sz w:val="26"/>
+          <w:szCs w:val="26"/>
+          <w:u w:val="none"/>
+          <w:effect w:val="none"/>
+          <w:shd w:fill="auto" w:val="clear"/>
+        </w:rPr>
+      </w:pPr>
+      <w:r>
+        <w:rPr>
+          <w:rFonts w:ascii="Google Sans Text;sans-serif" w:hAnsi="Google Sans Text;sans-serif"/>
+          <w:b w:val="false"/>
+          <w:i w:val="false"/>
+          <w:caps w:val="false"/>
+          <w:smallCaps w:val="false"/>
+          <w:strike w:val="false"/>
+          <w:dstrike w:val="false"/>
+          <w:color w:val="1B1C1D"/>
+          <w:sz w:val="26"/>
+          <w:szCs w:val="26"/>
           <w:u w:val="none"/>
           <w:effect w:val="none"/>
           <w:shd w:fill="auto" w:val="clear"/>
@@ -3093,7 +3318,8 @@
           <w:strike w:val="false"/>
           <w:dstrike w:val="false"/>
           <w:color w:val="000000"/>
-          <w:sz w:val="22"/>
+          <w:sz w:val="26"/>
+          <w:szCs w:val="26"/>
           <w:u w:val="none"/>
           <w:effect w:val="none"/>
         </w:rPr>
@@ -3108,7 +3334,8 @@
           <w:strike w:val="false"/>
           <w:dstrike w:val="false"/>
           <w:color w:val="1B1C1D"/>
-          <w:sz w:val="30"/>
+          <w:sz w:val="26"/>
+          <w:szCs w:val="26"/>
           <w:u w:val="none"/>
           <w:effect w:val="none"/>
           <w:shd w:fill="auto" w:val="clear"/>
@@ -3125,7 +3352,8 @@
           <w:strike w:val="false"/>
           <w:dstrike w:val="false"/>
           <w:color w:val="1B1C1D"/>
-          <w:sz w:val="22"/>
+          <w:sz w:val="26"/>
+          <w:szCs w:val="26"/>
           <w:u w:val="none"/>
           <w:effect w:val="none"/>
           <w:shd w:fill="auto" w:val="clear"/>
@@ -3142,7 +3370,8 @@
           <w:strike w:val="false"/>
           <w:dstrike w:val="false"/>
           <w:color w:val="1B1C1D"/>
-          <w:sz w:val="30"/>
+          <w:sz w:val="26"/>
+          <w:szCs w:val="26"/>
           <w:u w:val="none"/>
           <w:effect w:val="none"/>
           <w:shd w:fill="auto" w:val="clear"/>
@@ -3174,7 +3403,8 @@
           <w:strike w:val="false"/>
           <w:dstrike w:val="false"/>
           <w:color w:val="1B1C1D"/>
-          <w:sz w:val="30"/>
+          <w:sz w:val="26"/>
+          <w:szCs w:val="26"/>
           <w:u w:val="none"/>
           <w:effect w:val="none"/>
           <w:shd w:fill="auto" w:val="clear"/>
@@ -3190,7 +3420,8 @@
           <w:strike w:val="false"/>
           <w:dstrike w:val="false"/>
           <w:color w:val="1B1C1D"/>
-          <w:sz w:val="30"/>
+          <w:sz w:val="26"/>
+          <w:szCs w:val="26"/>
           <w:u w:val="none"/>
           <w:effect w:val="none"/>
           <w:shd w:fill="auto" w:val="clear"/>
@@ -3222,7 +3453,8 @@
           <w:strike w:val="false"/>
           <w:dstrike w:val="false"/>
           <w:color w:val="000000"/>
-          <w:sz w:val="22"/>
+          <w:sz w:val="26"/>
+          <w:szCs w:val="26"/>
           <w:u w:val="none"/>
           <w:effect w:val="none"/>
         </w:rPr>
@@ -3237,7 +3469,8 @@
           <w:strike w:val="false"/>
           <w:dstrike w:val="false"/>
           <w:color w:val="1B1C1D"/>
-          <w:sz w:val="30"/>
+          <w:sz w:val="26"/>
+          <w:szCs w:val="26"/>
           <w:u w:val="none"/>
           <w:effect w:val="none"/>
           <w:shd w:fill="auto" w:val="clear"/>
@@ -3254,7 +3487,8 @@
           <w:strike w:val="false"/>
           <w:dstrike w:val="false"/>
           <w:color w:val="1B1C1D"/>
-          <w:sz w:val="22"/>
+          <w:sz w:val="26"/>
+          <w:szCs w:val="26"/>
           <w:u w:val="none"/>
           <w:effect w:val="none"/>
           <w:shd w:fill="auto" w:val="clear"/>
@@ -3271,7 +3505,8 @@
           <w:strike w:val="false"/>
           <w:dstrike w:val="false"/>
           <w:color w:val="1B1C1D"/>
-          <w:sz w:val="30"/>
+          <w:sz w:val="26"/>
+          <w:szCs w:val="26"/>
           <w:u w:val="none"/>
           <w:effect w:val="none"/>
           <w:shd w:fill="auto" w:val="clear"/>
@@ -3303,7 +3538,8 @@
           <w:strike w:val="false"/>
           <w:dstrike w:val="false"/>
           <w:color w:val="000000"/>
-          <w:sz w:val="22"/>
+          <w:sz w:val="26"/>
+          <w:szCs w:val="26"/>
           <w:u w:val="none"/>
           <w:effect w:val="none"/>
         </w:rPr>
@@ -3318,7 +3554,8 @@
           <w:strike w:val="false"/>
           <w:dstrike w:val="false"/>
           <w:color w:val="1B1C1D"/>
-          <w:sz w:val="30"/>
+          <w:sz w:val="26"/>
+          <w:szCs w:val="26"/>
           <w:u w:val="none"/>
           <w:effect w:val="none"/>
           <w:shd w:fill="auto" w:val="clear"/>
@@ -3335,7 +3572,8 @@
           <w:strike w:val="false"/>
           <w:dstrike w:val="false"/>
           <w:color w:val="1B1C1D"/>
-          <w:sz w:val="22"/>
+          <w:sz w:val="26"/>
+          <w:szCs w:val="26"/>
           <w:u w:val="none"/>
           <w:effect w:val="none"/>
           <w:shd w:fill="auto" w:val="clear"/>
@@ -3352,7 +3590,8 @@
           <w:strike w:val="false"/>
           <w:dstrike w:val="false"/>
           <w:color w:val="1B1C1D"/>
-          <w:sz w:val="30"/>
+          <w:sz w:val="26"/>
+          <w:szCs w:val="26"/>
           <w:u w:val="none"/>
           <w:effect w:val="none"/>
           <w:shd w:fill="auto" w:val="clear"/>
@@ -3384,7 +3623,8 @@
           <w:strike w:val="false"/>
           <w:dstrike w:val="false"/>
           <w:color w:val="1B1C1D"/>
-          <w:sz w:val="30"/>
+          <w:sz w:val="26"/>
+          <w:szCs w:val="26"/>
           <w:u w:val="none"/>
           <w:effect w:val="none"/>
           <w:shd w:fill="auto" w:val="clear"/>
@@ -3400,7 +3640,8 @@
           <w:strike w:val="false"/>
           <w:dstrike w:val="false"/>
           <w:color w:val="1B1C1D"/>
-          <w:sz w:val="30"/>
+          <w:sz w:val="26"/>
+          <w:szCs w:val="26"/>
           <w:u w:val="none"/>
           <w:effect w:val="none"/>
           <w:shd w:fill="auto" w:val="clear"/>
@@ -3432,23 +3673,25 @@
           <w:strike w:val="false"/>
           <w:dstrike w:val="false"/>
           <w:color w:val="1B1C1D"/>
-          <w:sz w:val="30"/>
-          <w:u w:val="none"/>
-          <w:effect w:val="none"/>
-          <w:shd w:fill="auto" w:val="clear"/>
-        </w:rPr>
-      </w:pPr>
-      <w:r>
-        <w:rPr>
-          <w:rFonts w:ascii="Google Sans Text;sans-serif" w:hAnsi="Google Sans Text;sans-serif"/>
-          <w:b w:val="false"/>
-          <w:i w:val="false"/>
-          <w:caps w:val="false"/>
-          <w:smallCaps w:val="false"/>
-          <w:strike w:val="false"/>
-          <w:dstrike w:val="false"/>
-          <w:color w:val="1B1C1D"/>
-          <w:sz w:val="30"/>
+          <w:sz w:val="26"/>
+          <w:szCs w:val="26"/>
+          <w:u w:val="none"/>
+          <w:effect w:val="none"/>
+          <w:shd w:fill="auto" w:val="clear"/>
+        </w:rPr>
+      </w:pPr>
+      <w:r>
+        <w:rPr>
+          <w:rFonts w:ascii="Google Sans Text;sans-serif" w:hAnsi="Google Sans Text;sans-serif"/>
+          <w:b w:val="false"/>
+          <w:i w:val="false"/>
+          <w:caps w:val="false"/>
+          <w:smallCaps w:val="false"/>
+          <w:strike w:val="false"/>
+          <w:dstrike w:val="false"/>
+          <w:color w:val="1B1C1D"/>
+          <w:sz w:val="26"/>
+          <w:szCs w:val="26"/>
           <w:u w:val="none"/>
           <w:effect w:val="none"/>
           <w:shd w:fill="auto" w:val="clear"/>
@@ -3480,7 +3723,8 @@
           <w:strike w:val="false"/>
           <w:dstrike w:val="false"/>
           <w:color w:val="1B1C1D"/>
-          <w:sz w:val="30"/>
+          <w:sz w:val="26"/>
+          <w:szCs w:val="26"/>
           <w:u w:val="none"/>
           <w:effect w:val="none"/>
           <w:shd w:fill="auto" w:val="clear"/>
@@ -3496,7 +3740,8 @@
           <w:strike w:val="false"/>
           <w:dstrike w:val="false"/>
           <w:color w:val="1B1C1D"/>
-          <w:sz w:val="30"/>
+          <w:sz w:val="26"/>
+          <w:szCs w:val="26"/>
           <w:u w:val="none"/>
           <w:effect w:val="none"/>
           <w:shd w:fill="auto" w:val="clear"/>
@@ -3528,23 +3773,25 @@
           <w:strike w:val="false"/>
           <w:dstrike w:val="false"/>
           <w:color w:val="1B1C1D"/>
-          <w:sz w:val="30"/>
-          <w:u w:val="none"/>
-          <w:effect w:val="none"/>
-          <w:shd w:fill="auto" w:val="clear"/>
-        </w:rPr>
-      </w:pPr>
-      <w:r>
-        <w:rPr>
-          <w:rFonts w:ascii="Google Sans Text;sans-serif" w:hAnsi="Google Sans Text;sans-serif"/>
-          <w:b w:val="false"/>
-          <w:i w:val="false"/>
-          <w:caps w:val="false"/>
-          <w:smallCaps w:val="false"/>
-          <w:strike w:val="false"/>
-          <w:dstrike w:val="false"/>
-          <w:color w:val="1B1C1D"/>
-          <w:sz w:val="30"/>
+          <w:sz w:val="26"/>
+          <w:szCs w:val="26"/>
+          <w:u w:val="none"/>
+          <w:effect w:val="none"/>
+          <w:shd w:fill="auto" w:val="clear"/>
+        </w:rPr>
+      </w:pPr>
+      <w:r>
+        <w:rPr>
+          <w:rFonts w:ascii="Google Sans Text;sans-serif" w:hAnsi="Google Sans Text;sans-serif"/>
+          <w:b w:val="false"/>
+          <w:i w:val="false"/>
+          <w:caps w:val="false"/>
+          <w:smallCaps w:val="false"/>
+          <w:strike w:val="false"/>
+          <w:dstrike w:val="false"/>
+          <w:color w:val="1B1C1D"/>
+          <w:sz w:val="26"/>
+          <w:szCs w:val="26"/>
           <w:u w:val="none"/>
           <w:effect w:val="none"/>
           <w:shd w:fill="auto" w:val="clear"/>
@@ -3567,7 +3814,8 @@
           <w:strike w:val="false"/>
           <w:dstrike w:val="false"/>
           <w:color w:val="1B1C1D"/>
-          <w:sz w:val="24"/>
+          <w:sz w:val="26"/>
+          <w:szCs w:val="26"/>
           <w:u w:val="none"/>
           <w:effect w:val="none"/>
           <w:shd w:fill="auto" w:val="clear"/>
@@ -3583,7 +3831,8 @@
           <w:strike w:val="false"/>
           <w:dstrike w:val="false"/>
           <w:color w:val="1B1C1D"/>
-          <w:sz w:val="24"/>
+          <w:sz w:val="26"/>
+          <w:szCs w:val="26"/>
           <w:u w:val="none"/>
           <w:effect w:val="none"/>
           <w:shd w:fill="auto" w:val="clear"/>
@@ -3599,19 +3848,22 @@
         <w:ind w:hanging="0" w:start="0" w:end="0"/>
         <w:rPr>
           <w:b w:val="false"/>
-        </w:rPr>
-      </w:pPr>
-      <w:r>
-        <w:rPr>
-          <w:rFonts w:ascii="Google Sans Text;sans-serif" w:hAnsi="Google Sans Text;sans-serif"/>
-          <w:b w:val="false"/>
-          <w:i w:val="false"/>
-          <w:caps w:val="false"/>
-          <w:smallCaps w:val="false"/>
-          <w:strike w:val="false"/>
-          <w:dstrike w:val="false"/>
-          <w:color w:val="1B1C1D"/>
-          <w:sz w:val="30"/>
+          <w:sz w:val="26"/>
+          <w:szCs w:val="26"/>
+        </w:rPr>
+      </w:pPr>
+      <w:r>
+        <w:rPr>
+          <w:rFonts w:ascii="Google Sans Text;sans-serif" w:hAnsi="Google Sans Text;sans-serif"/>
+          <w:b w:val="false"/>
+          <w:i w:val="false"/>
+          <w:caps w:val="false"/>
+          <w:smallCaps w:val="false"/>
+          <w:strike w:val="false"/>
+          <w:dstrike w:val="false"/>
+          <w:color w:val="1B1C1D"/>
+          <w:sz w:val="26"/>
+          <w:szCs w:val="26"/>
           <w:u w:val="none"/>
           <w:effect w:val="none"/>
           <w:shd w:fill="auto" w:val="clear"/>
@@ -3628,7 +3880,8 @@
           <w:strike w:val="false"/>
           <w:dstrike w:val="false"/>
           <w:color w:val="1B1C1D"/>
-          <w:sz w:val="30"/>
+          <w:sz w:val="26"/>
+          <w:szCs w:val="26"/>
           <w:u w:val="none"/>
           <w:effect w:val="none"/>
           <w:shd w:fill="auto" w:val="clear"/>
@@ -3645,7 +3898,8 @@
           <w:strike w:val="false"/>
           <w:dstrike w:val="false"/>
           <w:color w:val="1B1C1D"/>
-          <w:sz w:val="30"/>
+          <w:sz w:val="26"/>
+          <w:szCs w:val="26"/>
           <w:u w:val="none"/>
           <w:effect w:val="none"/>
           <w:shd w:fill="auto" w:val="clear"/>
@@ -3668,7 +3922,8 @@
           <w:strike w:val="false"/>
           <w:dstrike w:val="false"/>
           <w:color w:val="1B1C1D"/>
-          <w:sz w:val="30"/>
+          <w:sz w:val="26"/>
+          <w:szCs w:val="26"/>
           <w:u w:val="none"/>
           <w:effect w:val="none"/>
           <w:shd w:fill="auto" w:val="clear"/>
@@ -3684,7 +3939,8 @@
           <w:strike w:val="false"/>
           <w:dstrike w:val="false"/>
           <w:color w:val="1B1C1D"/>
-          <w:sz w:val="30"/>
+          <w:sz w:val="26"/>
+          <w:szCs w:val="26"/>
           <w:u w:val="none"/>
           <w:effect w:val="none"/>
           <w:shd w:fill="auto" w:val="clear"/>
@@ -3716,7 +3972,8 @@
           <w:strike w:val="false"/>
           <w:dstrike w:val="false"/>
           <w:color w:val="000000"/>
-          <w:sz w:val="22"/>
+          <w:sz w:val="26"/>
+          <w:szCs w:val="26"/>
           <w:u w:val="none"/>
           <w:effect w:val="none"/>
         </w:rPr>
@@ -3731,7 +3988,8 @@
           <w:strike w:val="false"/>
           <w:dstrike w:val="false"/>
           <w:color w:val="1B1C1D"/>
-          <w:sz w:val="30"/>
+          <w:sz w:val="26"/>
+          <w:szCs w:val="26"/>
           <w:u w:val="none"/>
           <w:effect w:val="none"/>
           <w:shd w:fill="auto" w:val="clear"/>
@@ -3748,7 +4006,8 @@
           <w:strike w:val="false"/>
           <w:dstrike w:val="false"/>
           <w:color w:val="1B1C1D"/>
-          <w:sz w:val="22"/>
+          <w:sz w:val="26"/>
+          <w:szCs w:val="26"/>
           <w:u w:val="none"/>
           <w:effect w:val="none"/>
           <w:shd w:fill="auto" w:val="clear"/>
@@ -3765,7 +4024,8 @@
           <w:strike w:val="false"/>
           <w:dstrike w:val="false"/>
           <w:color w:val="1B1C1D"/>
-          <w:sz w:val="30"/>
+          <w:sz w:val="26"/>
+          <w:szCs w:val="26"/>
           <w:u w:val="none"/>
           <w:effect w:val="none"/>
           <w:shd w:fill="auto" w:val="clear"/>
@@ -3797,7 +4057,8 @@
           <w:strike w:val="false"/>
           <w:dstrike w:val="false"/>
           <w:color w:val="000000"/>
-          <w:sz w:val="22"/>
+          <w:sz w:val="26"/>
+          <w:szCs w:val="26"/>
           <w:u w:val="none"/>
           <w:effect w:val="none"/>
         </w:rPr>
@@ -3812,7 +4073,8 @@
           <w:strike w:val="false"/>
           <w:dstrike w:val="false"/>
           <w:color w:val="1B1C1D"/>
-          <w:sz w:val="30"/>
+          <w:sz w:val="26"/>
+          <w:szCs w:val="26"/>
           <w:u w:val="none"/>
           <w:effect w:val="none"/>
           <w:shd w:fill="auto" w:val="clear"/>
@@ -3829,7 +4091,8 @@
           <w:strike w:val="false"/>
           <w:dstrike w:val="false"/>
           <w:color w:val="1B1C1D"/>
-          <w:sz w:val="22"/>
+          <w:sz w:val="26"/>
+          <w:szCs w:val="26"/>
           <w:u w:val="none"/>
           <w:effect w:val="none"/>
           <w:shd w:fill="auto" w:val="clear"/>
@@ -3846,7 +4109,8 @@
           <w:strike w:val="false"/>
           <w:dstrike w:val="false"/>
           <w:color w:val="1B1C1D"/>
-          <w:sz w:val="30"/>
+          <w:sz w:val="26"/>
+          <w:szCs w:val="26"/>
           <w:u w:val="none"/>
           <w:effect w:val="none"/>
           <w:shd w:fill="auto" w:val="clear"/>
@@ -3878,7 +4142,8 @@
           <w:strike w:val="false"/>
           <w:dstrike w:val="false"/>
           <w:color w:val="000000"/>
-          <w:sz w:val="22"/>
+          <w:sz w:val="26"/>
+          <w:szCs w:val="26"/>
           <w:u w:val="none"/>
           <w:effect w:val="none"/>
         </w:rPr>
@@ -3893,7 +4158,8 @@
           <w:strike w:val="false"/>
           <w:dstrike w:val="false"/>
           <w:color w:val="1B1C1D"/>
-          <w:sz w:val="30"/>
+          <w:sz w:val="26"/>
+          <w:szCs w:val="26"/>
           <w:u w:val="none"/>
           <w:effect w:val="none"/>
           <w:shd w:fill="auto" w:val="clear"/>
@@ -3910,7 +4176,8 @@
           <w:strike w:val="false"/>
           <w:dstrike w:val="false"/>
           <w:color w:val="1B1C1D"/>
-          <w:sz w:val="22"/>
+          <w:sz w:val="26"/>
+          <w:szCs w:val="26"/>
           <w:u w:val="none"/>
           <w:effect w:val="none"/>
           <w:shd w:fill="auto" w:val="clear"/>
@@ -3927,7 +4194,8 @@
           <w:strike w:val="false"/>
           <w:dstrike w:val="false"/>
           <w:color w:val="1B1C1D"/>
-          <w:sz w:val="30"/>
+          <w:sz w:val="26"/>
+          <w:szCs w:val="26"/>
           <w:u w:val="none"/>
           <w:effect w:val="none"/>
           <w:shd w:fill="auto" w:val="clear"/>
@@ -3959,7 +4227,8 @@
           <w:strike w:val="false"/>
           <w:dstrike w:val="false"/>
           <w:color w:val="000000"/>
-          <w:sz w:val="22"/>
+          <w:sz w:val="26"/>
+          <w:szCs w:val="26"/>
           <w:u w:val="none"/>
           <w:effect w:val="none"/>
         </w:rPr>
@@ -3974,7 +4243,8 @@
           <w:strike w:val="false"/>
           <w:dstrike w:val="false"/>
           <w:color w:val="1B1C1D"/>
-          <w:sz w:val="30"/>
+          <w:sz w:val="26"/>
+          <w:szCs w:val="26"/>
           <w:u w:val="none"/>
           <w:effect w:val="none"/>
           <w:shd w:fill="auto" w:val="clear"/>
@@ -3991,7 +4261,8 @@
           <w:strike w:val="false"/>
           <w:dstrike w:val="false"/>
           <w:color w:val="1B1C1D"/>
-          <w:sz w:val="22"/>
+          <w:sz w:val="26"/>
+          <w:szCs w:val="26"/>
           <w:u w:val="none"/>
           <w:effect w:val="none"/>
           <w:shd w:fill="auto" w:val="clear"/>
@@ -4008,7 +4279,8 @@
           <w:strike w:val="false"/>
           <w:dstrike w:val="false"/>
           <w:color w:val="1B1C1D"/>
-          <w:sz w:val="30"/>
+          <w:sz w:val="26"/>
+          <w:szCs w:val="26"/>
           <w:u w:val="none"/>
           <w:effect w:val="none"/>
           <w:shd w:fill="auto" w:val="clear"/>
@@ -4031,23 +4303,25 @@
           <w:strike w:val="false"/>
           <w:dstrike w:val="false"/>
           <w:color w:val="1B1C1D"/>
-          <w:sz w:val="30"/>
-          <w:u w:val="none"/>
-          <w:effect w:val="none"/>
-          <w:shd w:fill="auto" w:val="clear"/>
-        </w:rPr>
-      </w:pPr>
-      <w:r>
-        <w:rPr>
-          <w:rFonts w:ascii="Google Sans Text;sans-serif" w:hAnsi="Google Sans Text;sans-serif"/>
-          <w:b w:val="false"/>
-          <w:i w:val="false"/>
-          <w:caps w:val="false"/>
-          <w:smallCaps w:val="false"/>
-          <w:strike w:val="false"/>
-          <w:dstrike w:val="false"/>
-          <w:color w:val="1B1C1D"/>
-          <w:sz w:val="30"/>
+          <w:sz w:val="26"/>
+          <w:szCs w:val="26"/>
+          <w:u w:val="none"/>
+          <w:effect w:val="none"/>
+          <w:shd w:fill="auto" w:val="clear"/>
+        </w:rPr>
+      </w:pPr>
+      <w:r>
+        <w:rPr>
+          <w:rFonts w:ascii="Google Sans Text;sans-serif" w:hAnsi="Google Sans Text;sans-serif"/>
+          <w:b w:val="false"/>
+          <w:i w:val="false"/>
+          <w:caps w:val="false"/>
+          <w:smallCaps w:val="false"/>
+          <w:strike w:val="false"/>
+          <w:dstrike w:val="false"/>
+          <w:color w:val="1B1C1D"/>
+          <w:sz w:val="26"/>
+          <w:szCs w:val="26"/>
           <w:u w:val="none"/>
           <w:effect w:val="none"/>
           <w:shd w:fill="auto" w:val="clear"/>
@@ -4059,10 +4333,16 @@
       <w:pPr>
         <w:pStyle w:val="BodyText"/>
         <w:spacing w:before="0" w:after="140"/>
-        <w:rPr/>
-      </w:pPr>
-      <w:r>
-        <w:rPr/>
+        <w:rPr>
+          <w:sz w:val="26"/>
+          <w:szCs w:val="26"/>
+        </w:rPr>
+      </w:pPr>
+      <w:r>
+        <w:rPr>
+          <w:sz w:val="26"/>
+          <w:szCs w:val="26"/>
+        </w:rPr>
         <w:br/>
       </w:r>
     </w:p>

</xml_diff>